<commit_message>
Rapport cassie V1 fini
</commit_message>
<xml_diff>
--- a/Rapport/CASSIE NE PAS TOUCHER.docx
+++ b/Rapport/CASSIE NE PAS TOUCHER.docx
@@ -2,46 +2,6 @@
 <file path=word/document.xml><?xml version="1.0" encoding="utf-8"?>
 <w:document xmlns:wpc="http://schemas.microsoft.com/office/word/2010/wordprocessingCanvas" xmlns:mc="http://schemas.openxmlformats.org/markup-compatibility/2006" xmlns:o="urn:schemas-microsoft-com:office:office" xmlns:r="http://schemas.openxmlformats.org/officeDocument/2006/relationships" xmlns:m="http://schemas.openxmlformats.org/officeDocument/2006/math" xmlns:v="urn:schemas-microsoft-com:vml" xmlns:wp14="http://schemas.microsoft.com/office/word/2010/wordprocessingDrawing" xmlns:wp="http://schemas.openxmlformats.org/drawingml/2006/wordprocessingDrawing" xmlns:w10="urn:schemas-microsoft-com:office:word" xmlns:w="http://schemas.openxmlformats.org/wordprocessingml/2006/main" xmlns:w14="http://schemas.microsoft.com/office/word/2010/wordml" xmlns:wpg="http://schemas.microsoft.com/office/word/2010/wordprocessingGroup" xmlns:wpi="http://schemas.microsoft.com/office/word/2010/wordprocessingInk" xmlns:wne="http://schemas.microsoft.com/office/word/2006/wordml" xmlns:wps="http://schemas.microsoft.com/office/word/2010/wordprocessingShape" mc:Ignorable="w14 wp14">
   <w:body>
-    <w:p>
-      <w:r>
-        <w:t>Programmes perl</w:t>
-      </w:r>
-    </w:p>
-    <w:p>
-      <w:r>
-        <w:t>ExtractModif.pl</w:t>
-      </w:r>
-    </w:p>
-    <w:p/>
-    <w:p>
-      <w:r>
-        <w:t>lebon.pl / lebon2.pl</w:t>
-      </w:r>
-    </w:p>
-    <w:p/>
-    <w:p>
-      <w:r>
-        <w:t>ligne.pl</w:t>
-      </w:r>
-    </w:p>
-    <w:p/>
-    <w:p>
-      <w:r>
-        <w:t>url.pl</w:t>
-      </w:r>
-    </w:p>
-    <w:p/>
-    <w:p>
-      <w:r>
-        <w:t>bd.pl</w:t>
-      </w:r>
-    </w:p>
-    <w:p/>
-    <w:p>
-      <w:r>
-        <w:t>Utilisation de HTTRACK //TODO</w:t>
-      </w:r>
-    </w:p>
     <w:p>
       <w:r>
         <w:t>Après avoir récupéré tous les articles du web grâce au logiciel HTTRACK, nous devions trier ces résultats pour en retirer les articles utiles.</w:t>
@@ -77,7 +37,7 @@
                     <pic:cNvPicPr/>
                   </pic:nvPicPr>
                   <pic:blipFill rotWithShape="1">
-                    <a:blip r:embed="rId5">
+                    <a:blip r:embed="rId9">
                       <a:extLst>
                         <a:ext uri="{28A0092B-C50C-407E-A947-70E740481C1C}">
                           <a14:useLocalDpi xmlns:a14="http://schemas.microsoft.com/office/drawing/2010/main" val="0"/>
@@ -124,10 +84,21 @@
     </w:p>
     <w:p>
       <w:r>
-        <w:t>Les fichiers en questions n’étaient pas stockés dans un dossier spécifique. Par exemple</w:t>
+        <w:t>Les fichiers en questions n’étaient pas stoc</w:t>
+      </w:r>
+      <w:r>
+        <w:t>kés dans un dossier spécifique.</w:t>
+      </w:r>
+    </w:p>
+    <w:p>
+      <w:r>
+        <w:t>Par exemple</w:t>
       </w:r>
       <w:r>
         <w:t>, le fichier index.html pouvaient être présent directement à l’ouverture du dossier correspondant à l’article</w:t>
+      </w:r>
+      <w:r>
+        <w:t>.</w:t>
       </w:r>
     </w:p>
     <w:p>
@@ -590,7 +561,7 @@
                     <pic:cNvPicPr/>
                   </pic:nvPicPr>
                   <pic:blipFill>
-                    <a:blip r:embed="rId6">
+                    <a:blip r:embed="rId10">
                       <a:extLst>
                         <a:ext uri="{28A0092B-C50C-407E-A947-70E740481C1C}">
                           <a14:useLocalDpi xmlns:a14="http://schemas.microsoft.com/office/drawing/2010/main" val="0"/>
@@ -617,6 +588,2649 @@
         </w:drawing>
       </w:r>
     </w:p>
+    <w:p/>
+    <w:p>
+      <w:r>
+        <w:t>D’une autre manière cet index.html pouvait se retrouver dans un sous-dossier ou encore un sous-sous-dossier. L’emplacement était aléatoire. De plus, dans chaque dossier, un sous-dossier nommé « </w:t>
+      </w:r>
+      <w:proofErr w:type="spellStart"/>
+      <w:r>
+        <w:t>feed</w:t>
+      </w:r>
+      <w:proofErr w:type="spellEnd"/>
+      <w:r>
+        <w:t> » est présent, avec, à l’intérieur un fichier « index.html » vide à ne pas garder.</w:t>
+      </w:r>
+    </w:p>
+    <w:p>
+      <w:r>
+        <w:t>Un programme perl a donc été codé : « lebon.pl ». Ce programme parcourt tous les articles (donc tous les dossiers) et récupère le bon fichier « index.html » pour le stocker dans un autre dossier qui contiendra tous les « index.html » de chaque article. Par ailleurs, chaque fichier récupéré est renommé avec un nombre incrémentant pour chaque « index.html ».</w:t>
+      </w:r>
+    </w:p>
+    <w:p>
+      <w:pPr>
+        <w:rPr>
+          <w:noProof/>
+          <w:lang w:eastAsia="fr-FR"/>
+        </w:rPr>
+      </w:pPr>
+    </w:p>
+    <w:p>
+      <w:r>
+        <w:rPr>
+          <w:noProof/>
+          <w:lang w:eastAsia="fr-FR"/>
+        </w:rPr>
+        <w:drawing>
+          <wp:inline distT="0" distB="0" distL="0" distR="0">
+            <wp:extent cx="4037731" cy="2709081"/>
+            <wp:effectExtent l="0" t="0" r="1270" b="0"/>
+            <wp:docPr id="10" name="Image 10"/>
+            <wp:cNvGraphicFramePr>
+              <a:graphicFrameLocks xmlns:a="http://schemas.openxmlformats.org/drawingml/2006/main" noChangeAspect="1"/>
+            </wp:cNvGraphicFramePr>
+            <a:graphic xmlns:a="http://schemas.openxmlformats.org/drawingml/2006/main">
+              <a:graphicData uri="http://schemas.openxmlformats.org/drawingml/2006/picture">
+                <pic:pic xmlns:pic="http://schemas.openxmlformats.org/drawingml/2006/picture">
+                  <pic:nvPicPr>
+                    <pic:cNvPr id="0" name="indexhtml.png"/>
+                    <pic:cNvPicPr/>
+                  </pic:nvPicPr>
+                  <pic:blipFill rotWithShape="1">
+                    <a:blip r:embed="rId11">
+                      <a:extLst>
+                        <a:ext uri="{28A0092B-C50C-407E-A947-70E740481C1C}">
+                          <a14:useLocalDpi xmlns:a14="http://schemas.microsoft.com/office/drawing/2010/main" val="0"/>
+                        </a:ext>
+                      </a:extLst>
+                    </a:blip>
+                    <a:srcRect r="29740" b="11384"/>
+                    <a:stretch/>
+                  </pic:blipFill>
+                  <pic:spPr bwMode="auto">
+                    <a:xfrm>
+                      <a:off x="0" y="0"/>
+                      <a:ext cx="4047520" cy="2715649"/>
+                    </a:xfrm>
+                    <a:prstGeom prst="rect">
+                      <a:avLst/>
+                    </a:prstGeom>
+                    <a:ln>
+                      <a:noFill/>
+                    </a:ln>
+                    <a:extLst>
+                      <a:ext uri="{53640926-AAD7-44D8-BBD7-CCE9431645EC}">
+                        <a14:shadowObscured xmlns:a14="http://schemas.microsoft.com/office/drawing/2010/main"/>
+                      </a:ext>
+                    </a:extLst>
+                  </pic:spPr>
+                </pic:pic>
+              </a:graphicData>
+            </a:graphic>
+          </wp:inline>
+        </w:drawing>
+      </w:r>
+    </w:p>
+    <w:p/>
+    <w:p>
+      <w:r>
+        <w:t>Les</w:t>
+      </w:r>
+      <w:r>
+        <w:t xml:space="preserve"> fichiers index.html </w:t>
+      </w:r>
+      <w:r>
+        <w:t>rapatriés</w:t>
+      </w:r>
+      <w:r>
+        <w:t xml:space="preserve"> et renommés</w:t>
+      </w:r>
+      <w:r>
+        <w:t>, une récupération du texte utile de ces pages était primordiale.</w:t>
+      </w:r>
+    </w:p>
+    <w:p/>
+    <w:p>
+      <w:r>
+        <w:t>La forme de nos fichiers HTML ressemble à l’image suivante :</w:t>
+      </w:r>
+    </w:p>
+    <w:p>
+      <w:r>
+        <w:rPr>
+          <w:noProof/>
+          <w:lang w:eastAsia="fr-FR"/>
+        </w:rPr>
+        <mc:AlternateContent>
+          <mc:Choice Requires="wps">
+            <w:drawing>
+              <wp:anchor distT="0" distB="0" distL="114300" distR="114300" simplePos="0" relativeHeight="251671552" behindDoc="0" locked="0" layoutInCell="1" allowOverlap="1" wp14:anchorId="4A23223F" wp14:editId="40E5A061">
+                <wp:simplePos x="0" y="0"/>
+                <wp:positionH relativeFrom="column">
+                  <wp:posOffset>2921578</wp:posOffset>
+                </wp:positionH>
+                <wp:positionV relativeFrom="paragraph">
+                  <wp:posOffset>3259825</wp:posOffset>
+                </wp:positionV>
+                <wp:extent cx="2763236" cy="0"/>
+                <wp:effectExtent l="0" t="0" r="18415" b="19050"/>
+                <wp:wrapNone/>
+                <wp:docPr id="14" name="Connecteur droit 14"/>
+                <wp:cNvGraphicFramePr/>
+                <a:graphic xmlns:a="http://schemas.openxmlformats.org/drawingml/2006/main">
+                  <a:graphicData uri="http://schemas.microsoft.com/office/word/2010/wordprocessingShape">
+                    <wps:wsp>
+                      <wps:cNvCnPr/>
+                      <wps:spPr>
+                        <a:xfrm>
+                          <a:off x="0" y="0"/>
+                          <a:ext cx="2763236" cy="0"/>
+                        </a:xfrm>
+                        <a:prstGeom prst="line">
+                          <a:avLst/>
+                        </a:prstGeom>
+                        <a:ln w="19050">
+                          <a:solidFill>
+                            <a:srgbClr val="FFC000"/>
+                          </a:solidFill>
+                          <a:prstDash val="sysDash"/>
+                        </a:ln>
+                      </wps:spPr>
+                      <wps:style>
+                        <a:lnRef idx="1">
+                          <a:schemeClr val="accent1"/>
+                        </a:lnRef>
+                        <a:fillRef idx="0">
+                          <a:schemeClr val="accent1"/>
+                        </a:fillRef>
+                        <a:effectRef idx="0">
+                          <a:schemeClr val="accent1"/>
+                        </a:effectRef>
+                        <a:fontRef idx="minor">
+                          <a:schemeClr val="tx1"/>
+                        </a:fontRef>
+                      </wps:style>
+                      <wps:bodyPr/>
+                    </wps:wsp>
+                  </a:graphicData>
+                </a:graphic>
+                <wp14:sizeRelH relativeFrom="margin">
+                  <wp14:pctWidth>0</wp14:pctWidth>
+                </wp14:sizeRelH>
+              </wp:anchor>
+            </w:drawing>
+          </mc:Choice>
+          <mc:Fallback>
+            <w:pict>
+              <v:line id="Connecteur droit 14" o:spid="_x0000_s1026" style="position:absolute;z-index:251671552;visibility:visible;mso-wrap-style:square;mso-width-percent:0;mso-wrap-distance-left:9pt;mso-wrap-distance-top:0;mso-wrap-distance-right:9pt;mso-wrap-distance-bottom:0;mso-position-horizontal:absolute;mso-position-horizontal-relative:text;mso-position-vertical:absolute;mso-position-vertical-relative:text;mso-width-percent:0;mso-width-relative:margin" from="230.05pt,256.7pt" to="447.65pt,256.7pt" o:gfxdata="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" strokecolor="#ffc000" strokeweight="1.5pt">
+                <v:stroke dashstyle="3 1"/>
+              </v:line>
+            </w:pict>
+          </mc:Fallback>
+        </mc:AlternateContent>
+      </w:r>
+      <w:r>
+        <w:rPr>
+          <w:noProof/>
+          <w:lang w:eastAsia="fr-FR"/>
+        </w:rPr>
+        <mc:AlternateContent>
+          <mc:Choice Requires="wps">
+            <w:drawing>
+              <wp:anchor distT="0" distB="0" distL="114300" distR="114300" simplePos="0" relativeHeight="251669504" behindDoc="0" locked="0" layoutInCell="1" allowOverlap="1" wp14:anchorId="61923741" wp14:editId="415E9779">
+                <wp:simplePos x="0" y="0"/>
+                <wp:positionH relativeFrom="column">
+                  <wp:posOffset>1563626</wp:posOffset>
+                </wp:positionH>
+                <wp:positionV relativeFrom="paragraph">
+                  <wp:posOffset>1738099</wp:posOffset>
+                </wp:positionV>
+                <wp:extent cx="3316406" cy="0"/>
+                <wp:effectExtent l="0" t="0" r="17780" b="19050"/>
+                <wp:wrapNone/>
+                <wp:docPr id="13" name="Connecteur droit 13"/>
+                <wp:cNvGraphicFramePr/>
+                <a:graphic xmlns:a="http://schemas.openxmlformats.org/drawingml/2006/main">
+                  <a:graphicData uri="http://schemas.microsoft.com/office/word/2010/wordprocessingShape">
+                    <wps:wsp>
+                      <wps:cNvCnPr/>
+                      <wps:spPr>
+                        <a:xfrm>
+                          <a:off x="0" y="0"/>
+                          <a:ext cx="3316406" cy="0"/>
+                        </a:xfrm>
+                        <a:prstGeom prst="line">
+                          <a:avLst/>
+                        </a:prstGeom>
+                        <a:ln w="19050">
+                          <a:solidFill>
+                            <a:srgbClr val="FFC000"/>
+                          </a:solidFill>
+                          <a:prstDash val="sysDash"/>
+                        </a:ln>
+                      </wps:spPr>
+                      <wps:style>
+                        <a:lnRef idx="1">
+                          <a:schemeClr val="accent1"/>
+                        </a:lnRef>
+                        <a:fillRef idx="0">
+                          <a:schemeClr val="accent1"/>
+                        </a:fillRef>
+                        <a:effectRef idx="0">
+                          <a:schemeClr val="accent1"/>
+                        </a:effectRef>
+                        <a:fontRef idx="minor">
+                          <a:schemeClr val="tx1"/>
+                        </a:fontRef>
+                      </wps:style>
+                      <wps:bodyPr/>
+                    </wps:wsp>
+                  </a:graphicData>
+                </a:graphic>
+              </wp:anchor>
+            </w:drawing>
+          </mc:Choice>
+          <mc:Fallback>
+            <w:pict>
+              <v:line id="Connecteur droit 13" o:spid="_x0000_s1026" style="position:absolute;z-index:251669504;visibility:visible;mso-wrap-style:square;mso-wrap-distance-left:9pt;mso-wrap-distance-top:0;mso-wrap-distance-right:9pt;mso-wrap-distance-bottom:0;mso-position-horizontal:absolute;mso-position-horizontal-relative:text;mso-position-vertical:absolute;mso-position-vertical-relative:text" from="123.1pt,136.85pt" to="384.25pt,136.85pt" o:gfxdata="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" strokecolor="#ffc000" strokeweight="1.5pt">
+                <v:stroke dashstyle="3 1"/>
+              </v:line>
+            </w:pict>
+          </mc:Fallback>
+        </mc:AlternateContent>
+      </w:r>
+      <w:r>
+        <w:rPr>
+          <w:noProof/>
+          <w:lang w:eastAsia="fr-FR"/>
+        </w:rPr>
+        <mc:AlternateContent>
+          <mc:Choice Requires="wps">
+            <w:drawing>
+              <wp:anchor distT="0" distB="0" distL="114300" distR="114300" simplePos="0" relativeHeight="251668480" behindDoc="0" locked="0" layoutInCell="1" allowOverlap="1">
+                <wp:simplePos x="0" y="0"/>
+                <wp:positionH relativeFrom="column">
+                  <wp:posOffset>205105</wp:posOffset>
+                </wp:positionH>
+                <wp:positionV relativeFrom="paragraph">
+                  <wp:posOffset>1422239</wp:posOffset>
+                </wp:positionV>
+                <wp:extent cx="525277" cy="143169"/>
+                <wp:effectExtent l="0" t="0" r="27305" b="28575"/>
+                <wp:wrapNone/>
+                <wp:docPr id="12" name="Rectangle 12"/>
+                <wp:cNvGraphicFramePr/>
+                <a:graphic xmlns:a="http://schemas.openxmlformats.org/drawingml/2006/main">
+                  <a:graphicData uri="http://schemas.microsoft.com/office/word/2010/wordprocessingShape">
+                    <wps:wsp>
+                      <wps:cNvSpPr/>
+                      <wps:spPr>
+                        <a:xfrm>
+                          <a:off x="0" y="0"/>
+                          <a:ext cx="525277" cy="143169"/>
+                        </a:xfrm>
+                        <a:prstGeom prst="rect">
+                          <a:avLst/>
+                        </a:prstGeom>
+                        <a:noFill/>
+                        <a:ln w="19050">
+                          <a:solidFill>
+                            <a:srgbClr val="FF0000"/>
+                          </a:solidFill>
+                        </a:ln>
+                      </wps:spPr>
+                      <wps:style>
+                        <a:lnRef idx="2">
+                          <a:schemeClr val="accent1">
+                            <a:shade val="50000"/>
+                          </a:schemeClr>
+                        </a:lnRef>
+                        <a:fillRef idx="1">
+                          <a:schemeClr val="accent1"/>
+                        </a:fillRef>
+                        <a:effectRef idx="0">
+                          <a:schemeClr val="accent1"/>
+                        </a:effectRef>
+                        <a:fontRef idx="minor">
+                          <a:schemeClr val="lt1"/>
+                        </a:fontRef>
+                      </wps:style>
+                      <wps:bodyPr rot="0" spcFirstLastPara="0" vertOverflow="overflow" horzOverflow="overflow" vert="horz" wrap="square" lIns="91440" tIns="45720" rIns="91440" bIns="45720" numCol="1" spcCol="0" rtlCol="0" fromWordArt="0" anchor="ctr" anchorCtr="0" forceAA="0" compatLnSpc="1">
+                        <a:prstTxWarp prst="textNoShape">
+                          <a:avLst/>
+                        </a:prstTxWarp>
+                        <a:noAutofit/>
+                      </wps:bodyPr>
+                    </wps:wsp>
+                  </a:graphicData>
+                </a:graphic>
+                <wp14:sizeRelH relativeFrom="margin">
+                  <wp14:pctWidth>0</wp14:pctWidth>
+                </wp14:sizeRelH>
+                <wp14:sizeRelV relativeFrom="margin">
+                  <wp14:pctHeight>0</wp14:pctHeight>
+                </wp14:sizeRelV>
+              </wp:anchor>
+            </w:drawing>
+          </mc:Choice>
+          <mc:Fallback>
+            <w:pict>
+              <v:rect id="Rectangle 12" o:spid="_x0000_s1026" style="position:absolute;margin-left:16.15pt;margin-top:112pt;width:41.35pt;height:11.25pt;z-index:251668480;visibility:visible;mso-wrap-style:square;mso-width-percent:0;mso-height-percent:0;mso-wrap-distance-left:9pt;mso-wrap-distance-top:0;mso-wrap-distance-right:9pt;mso-wrap-distance-bottom:0;mso-position-horizontal:absolute;mso-position-horizontal-relative:text;mso-position-vertical:absolute;mso-position-vertical-relative:text;mso-width-percent:0;mso-height-percent:0;mso-width-relative:margin;mso-height-relative:margin;v-text-anchor:middle" o:gfxdata="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" filled="f" strokecolor="red" strokeweight="1.5pt"/>
+            </w:pict>
+          </mc:Fallback>
+        </mc:AlternateContent>
+      </w:r>
+      <w:r>
+        <w:rPr>
+          <w:noProof/>
+          <w:lang w:eastAsia="fr-FR"/>
+        </w:rPr>
+        <w:drawing>
+          <wp:inline distT="0" distB="0" distL="0" distR="0">
+            <wp:extent cx="5760720" cy="3461385"/>
+            <wp:effectExtent l="0" t="0" r="0" b="5715"/>
+            <wp:docPr id="11" name="Image 11"/>
+            <wp:cNvGraphicFramePr>
+              <a:graphicFrameLocks xmlns:a="http://schemas.openxmlformats.org/drawingml/2006/main" noChangeAspect="1"/>
+            </wp:cNvGraphicFramePr>
+            <a:graphic xmlns:a="http://schemas.openxmlformats.org/drawingml/2006/main">
+              <a:graphicData uri="http://schemas.openxmlformats.org/drawingml/2006/picture">
+                <pic:pic xmlns:pic="http://schemas.openxmlformats.org/drawingml/2006/picture">
+                  <pic:nvPicPr>
+                    <pic:cNvPr id="0" name="articlehtml.png"/>
+                    <pic:cNvPicPr/>
+                  </pic:nvPicPr>
+                  <pic:blipFill>
+                    <a:blip r:embed="rId12">
+                      <a:extLst>
+                        <a:ext uri="{28A0092B-C50C-407E-A947-70E740481C1C}">
+                          <a14:useLocalDpi xmlns:a14="http://schemas.microsoft.com/office/drawing/2010/main" val="0"/>
+                        </a:ext>
+                      </a:extLst>
+                    </a:blip>
+                    <a:stretch>
+                      <a:fillRect/>
+                    </a:stretch>
+                  </pic:blipFill>
+                  <pic:spPr>
+                    <a:xfrm>
+                      <a:off x="0" y="0"/>
+                      <a:ext cx="5760720" cy="3461385"/>
+                    </a:xfrm>
+                    <a:prstGeom prst="rect">
+                      <a:avLst/>
+                    </a:prstGeom>
+                  </pic:spPr>
+                </pic:pic>
+              </a:graphicData>
+            </a:graphic>
+          </wp:inline>
+        </w:drawing>
+      </w:r>
+    </w:p>
+    <w:p>
+      <w:r>
+        <w:t>Nous avons réussi à identifier que le texte des articles (souligné en orange) était stocké entre les balises &lt;article&gt;…&lt;/article&gt; (encadré rouge sur la figure).</w:t>
+      </w:r>
+    </w:p>
+    <w:p>
+      <w:r>
+        <w:t xml:space="preserve">Un programme « Extract.pl » a été mis à notre disposition pour </w:t>
+      </w:r>
+      <w:r>
+        <w:t>extraire</w:t>
+      </w:r>
+      <w:r>
+        <w:t xml:space="preserve"> </w:t>
+      </w:r>
+      <w:r>
+        <w:t>le</w:t>
+      </w:r>
+      <w:r>
+        <w:t xml:space="preserve"> texte entre certaines balises dans un fichier .html. </w:t>
+      </w:r>
+      <w:r>
+        <w:t>C</w:t>
+      </w:r>
+      <w:r>
+        <w:t>e</w:t>
+      </w:r>
+      <w:r>
+        <w:t xml:space="preserve"> programme nous a servi de</w:t>
+      </w:r>
+      <w:r>
+        <w:t xml:space="preserve"> base</w:t>
+      </w:r>
+      <w:r>
+        <w:t xml:space="preserve"> et, par suite, </w:t>
+      </w:r>
+      <w:r>
+        <w:t>l’approprier</w:t>
+      </w:r>
+      <w:r>
+        <w:t xml:space="preserve"> </w:t>
+      </w:r>
+      <w:r>
+        <w:t>pour</w:t>
+      </w:r>
+      <w:r>
+        <w:t xml:space="preserve"> notre cas (fichier « ExtracModif.pl »).</w:t>
+      </w:r>
+      <w:r>
+        <w:t xml:space="preserve"> Pour simplifier les extractions des informations désirées et ne pas augmenter le risque de perte d’informations, nous avons réduits tous les fichiers HTML sur une seule et même ligne grâce au programme perl « ligne.pl ».</w:t>
+      </w:r>
+    </w:p>
+    <w:p>
+      <w:r>
+        <w:t>Les titres (balises &lt;</w:t>
+      </w:r>
+      <w:proofErr w:type="spellStart"/>
+      <w:r>
+        <w:t>title</w:t>
+      </w:r>
+      <w:proofErr w:type="spellEnd"/>
+      <w:r>
+        <w:t>&gt;…&lt;/</w:t>
+      </w:r>
+      <w:proofErr w:type="spellStart"/>
+      <w:r>
+        <w:t>title</w:t>
+      </w:r>
+      <w:proofErr w:type="spellEnd"/>
+      <w:r>
+        <w:t>&gt;), contenus des articles (&lt;article&gt;…&lt;/article&gt;) ainsi que les dates de publication (&lt;time&gt;…&lt;/time&gt;) ont été stockés dans un fichier texte résultat</w:t>
+      </w:r>
+      <w:r>
+        <w:t>. Ces résultats</w:t>
+      </w:r>
+      <w:r>
+        <w:t xml:space="preserve"> servir</w:t>
+      </w:r>
+      <w:r>
+        <w:t>ont</w:t>
+      </w:r>
+      <w:r>
+        <w:t xml:space="preserve"> à une future analyse sémantique des articles.</w:t>
+      </w:r>
+    </w:p>
+    <w:p/>
+    <w:p>
+      <w:r>
+        <w:t>FUSIONS DES BASES DE DONNEES</w:t>
+      </w:r>
+    </w:p>
+    <w:p>
+      <w:r>
+        <w:t>Le sujet de notre analyse empruntant plusieurs axes thématiques tels que le sport ou encore la psychologie, nous a permis de récupérer des articles répartis sur plusieurs bases de données, plus précisément depuis trois bases :</w:t>
+      </w:r>
+    </w:p>
+    <w:p>
+      <w:pPr>
+        <w:pStyle w:val="Paragraphedeliste"/>
+        <w:numPr>
+          <w:ilvl w:val="0"/>
+          <w:numId w:val="1"/>
+        </w:numPr>
+      </w:pPr>
+      <w:proofErr w:type="spellStart"/>
+      <w:r>
+        <w:t>Pubmed</w:t>
+      </w:r>
+      <w:proofErr w:type="spellEnd"/>
+      <w:r>
+        <w:t> : spécialisée dans la santé</w:t>
+      </w:r>
+    </w:p>
+    <w:p>
+      <w:pPr>
+        <w:pStyle w:val="Paragraphedeliste"/>
+        <w:numPr>
+          <w:ilvl w:val="0"/>
+          <w:numId w:val="1"/>
+        </w:numPr>
+      </w:pPr>
+      <w:proofErr w:type="spellStart"/>
+      <w:r>
+        <w:t>PubPsych</w:t>
+      </w:r>
+      <w:proofErr w:type="spellEnd"/>
+      <w:r>
+        <w:t> : spécialisée dans la psychologie</w:t>
+      </w:r>
+    </w:p>
+    <w:p>
+      <w:pPr>
+        <w:pStyle w:val="Paragraphedeliste"/>
+        <w:numPr>
+          <w:ilvl w:val="0"/>
+          <w:numId w:val="1"/>
+        </w:numPr>
+      </w:pPr>
+      <w:proofErr w:type="spellStart"/>
+      <w:r>
+        <w:t>ProQuest</w:t>
+      </w:r>
+      <w:proofErr w:type="spellEnd"/>
+      <w:r>
+        <w:t> : spécialisé dans la psychologie</w:t>
+      </w:r>
+    </w:p>
+    <w:p>
+      <w:r>
+        <w:t>Or, les formats des données récupérées différaient suivant la base de données.</w:t>
+      </w:r>
+    </w:p>
+    <w:p/>
+    <w:tbl>
+      <w:tblPr>
+        <w:tblStyle w:val="Grilledutableau"/>
+        <w:tblW w:w="0" w:type="auto"/>
+        <w:tblLook w:val="04A0" w:firstRow="1" w:lastRow="0" w:firstColumn="1" w:lastColumn="0" w:noHBand="0" w:noVBand="1"/>
+      </w:tblPr>
+      <w:tblGrid>
+        <w:gridCol w:w="4056"/>
+        <w:gridCol w:w="2094"/>
+        <w:gridCol w:w="3138"/>
+      </w:tblGrid>
+      <w:tr>
+        <w:tc>
+          <w:tcPr>
+            <w:tcW w:w="3070" w:type="dxa"/>
+          </w:tcPr>
+          <w:p>
+            <w:proofErr w:type="spellStart"/>
+            <w:r>
+              <w:t>Pubmed</w:t>
+            </w:r>
+            <w:proofErr w:type="spellEnd"/>
+          </w:p>
+        </w:tc>
+        <w:tc>
+          <w:tcPr>
+            <w:tcW w:w="3071" w:type="dxa"/>
+          </w:tcPr>
+          <w:p>
+            <w:proofErr w:type="spellStart"/>
+            <w:r>
+              <w:t>PubPsych</w:t>
+            </w:r>
+            <w:proofErr w:type="spellEnd"/>
+          </w:p>
+        </w:tc>
+        <w:tc>
+          <w:tcPr>
+            <w:tcW w:w="3071" w:type="dxa"/>
+          </w:tcPr>
+          <w:p>
+            <w:proofErr w:type="spellStart"/>
+            <w:r>
+              <w:t>ProQuest</w:t>
+            </w:r>
+            <w:proofErr w:type="spellEnd"/>
+          </w:p>
+        </w:tc>
+      </w:tr>
+      <w:tr>
+        <w:tc>
+          <w:tcPr>
+            <w:tcW w:w="3070" w:type="dxa"/>
+          </w:tcPr>
+          <w:p>
+            <w:r>
+              <w:rPr>
+                <w:noProof/>
+                <w:lang w:eastAsia="fr-FR"/>
+              </w:rPr>
+              <w:lastRenderedPageBreak/>
+              <mc:AlternateContent>
+                <mc:Choice Requires="wpg">
+                  <w:drawing>
+                    <wp:anchor distT="0" distB="0" distL="114300" distR="114300" simplePos="0" relativeHeight="251688960" behindDoc="0" locked="0" layoutInCell="1" allowOverlap="1" wp14:anchorId="3AE76A04" wp14:editId="5ADAFBF6">
+                      <wp:simplePos x="0" y="0"/>
+                      <wp:positionH relativeFrom="column">
+                        <wp:posOffset>618904</wp:posOffset>
+                      </wp:positionH>
+                      <wp:positionV relativeFrom="paragraph">
+                        <wp:posOffset>1336123</wp:posOffset>
+                      </wp:positionV>
+                      <wp:extent cx="3490084" cy="2686722"/>
+                      <wp:effectExtent l="38100" t="38100" r="91440" b="18415"/>
+                      <wp:wrapNone/>
+                      <wp:docPr id="37" name="Groupe 37"/>
+                      <wp:cNvGraphicFramePr/>
+                      <a:graphic xmlns:a="http://schemas.openxmlformats.org/drawingml/2006/main">
+                        <a:graphicData uri="http://schemas.microsoft.com/office/word/2010/wordprocessingGroup">
+                          <wpg:wgp>
+                            <wpg:cNvGrpSpPr/>
+                            <wpg:grpSpPr>
+                              <a:xfrm>
+                                <a:off x="0" y="0"/>
+                                <a:ext cx="3490084" cy="2686722"/>
+                                <a:chOff x="0" y="0"/>
+                                <a:chExt cx="3490084" cy="2686722"/>
+                              </a:xfrm>
+                            </wpg:grpSpPr>
+                            <wps:wsp>
+                              <wps:cNvPr id="33" name="Zone de texte 33"/>
+                              <wps:cNvSpPr txBox="1"/>
+                              <wps:spPr>
+                                <a:xfrm>
+                                  <a:off x="1645862" y="2400973"/>
+                                  <a:ext cx="1215389" cy="285749"/>
+                                </a:xfrm>
+                                <a:prstGeom prst="rect">
+                                  <a:avLst/>
+                                </a:prstGeom>
+                                <a:noFill/>
+                                <a:ln w="28575">
+                                  <a:solidFill>
+                                    <a:srgbClr val="FFC000"/>
+                                  </a:solidFill>
+                                </a:ln>
+                                <a:effectLst/>
+                              </wps:spPr>
+                              <wps:style>
+                                <a:lnRef idx="0">
+                                  <a:schemeClr val="accent1"/>
+                                </a:lnRef>
+                                <a:fillRef idx="0">
+                                  <a:schemeClr val="accent1"/>
+                                </a:fillRef>
+                                <a:effectRef idx="0">
+                                  <a:schemeClr val="accent1"/>
+                                </a:effectRef>
+                                <a:fontRef idx="minor">
+                                  <a:schemeClr val="dk1"/>
+                                </a:fontRef>
+                              </wps:style>
+                              <wps:txbx>
+                                <w:txbxContent>
+                                  <w:p>
+                                    <w:r>
+                                      <w:t>IDENTIFICATEURS</w:t>
+                                    </w:r>
+                                  </w:p>
+                                </w:txbxContent>
+                              </wps:txbx>
+                              <wps:bodyPr rot="0" spcFirstLastPara="0" vertOverflow="overflow" horzOverflow="overflow" vert="horz" wrap="none" lIns="91440" tIns="45720" rIns="91440" bIns="45720" numCol="1" spcCol="0" rtlCol="0" fromWordArt="0" anchor="t" anchorCtr="0" forceAA="0" compatLnSpc="1">
+                                <a:prstTxWarp prst="textNoShape">
+                                  <a:avLst/>
+                                </a:prstTxWarp>
+                                <a:noAutofit/>
+                              </wps:bodyPr>
+                            </wps:wsp>
+                            <wps:wsp>
+                              <wps:cNvPr id="34" name="Connecteur droit avec flèche 34"/>
+                              <wps:cNvCnPr/>
+                              <wps:spPr>
+                                <a:xfrm flipH="1" flipV="1">
+                                  <a:off x="0" y="0"/>
+                                  <a:ext cx="2266122" cy="2401078"/>
+                                </a:xfrm>
+                                <a:prstGeom prst="straightConnector1">
+                                  <a:avLst/>
+                                </a:prstGeom>
+                                <a:ln w="28575">
+                                  <a:solidFill>
+                                    <a:srgbClr val="FFC000"/>
+                                  </a:solidFill>
+                                  <a:tailEnd type="arrow"/>
+                                </a:ln>
+                              </wps:spPr>
+                              <wps:style>
+                                <a:lnRef idx="1">
+                                  <a:schemeClr val="accent1"/>
+                                </a:lnRef>
+                                <a:fillRef idx="0">
+                                  <a:schemeClr val="accent1"/>
+                                </a:fillRef>
+                                <a:effectRef idx="0">
+                                  <a:schemeClr val="accent1"/>
+                                </a:effectRef>
+                                <a:fontRef idx="minor">
+                                  <a:schemeClr val="tx1"/>
+                                </a:fontRef>
+                              </wps:style>
+                              <wps:bodyPr/>
+                            </wps:wsp>
+                            <wps:wsp>
+                              <wps:cNvPr id="35" name="Connecteur droit avec flèche 35"/>
+                              <wps:cNvCnPr/>
+                              <wps:spPr>
+                                <a:xfrm flipV="1">
+                                  <a:off x="2266122" y="1995777"/>
+                                  <a:ext cx="0" cy="405517"/>
+                                </a:xfrm>
+                                <a:prstGeom prst="straightConnector1">
+                                  <a:avLst/>
+                                </a:prstGeom>
+                                <a:ln w="28575">
+                                  <a:solidFill>
+                                    <a:srgbClr val="FFC000"/>
+                                  </a:solidFill>
+                                  <a:tailEnd type="arrow"/>
+                                </a:ln>
+                              </wps:spPr>
+                              <wps:style>
+                                <a:lnRef idx="1">
+                                  <a:schemeClr val="accent1"/>
+                                </a:lnRef>
+                                <a:fillRef idx="0">
+                                  <a:schemeClr val="accent1"/>
+                                </a:fillRef>
+                                <a:effectRef idx="0">
+                                  <a:schemeClr val="accent1"/>
+                                </a:effectRef>
+                                <a:fontRef idx="minor">
+                                  <a:schemeClr val="tx1"/>
+                                </a:fontRef>
+                              </wps:style>
+                              <wps:bodyPr/>
+                            </wps:wsp>
+                            <wps:wsp>
+                              <wps:cNvPr id="36" name="Connecteur droit avec flèche 36"/>
+                              <wps:cNvCnPr/>
+                              <wps:spPr>
+                                <a:xfrm flipV="1">
+                                  <a:off x="2266122" y="858741"/>
+                                  <a:ext cx="1223962" cy="1542553"/>
+                                </a:xfrm>
+                                <a:prstGeom prst="straightConnector1">
+                                  <a:avLst/>
+                                </a:prstGeom>
+                                <a:ln w="28575">
+                                  <a:solidFill>
+                                    <a:srgbClr val="FFC000"/>
+                                  </a:solidFill>
+                                  <a:tailEnd type="arrow"/>
+                                </a:ln>
+                              </wps:spPr>
+                              <wps:style>
+                                <a:lnRef idx="1">
+                                  <a:schemeClr val="accent1"/>
+                                </a:lnRef>
+                                <a:fillRef idx="0">
+                                  <a:schemeClr val="accent1"/>
+                                </a:fillRef>
+                                <a:effectRef idx="0">
+                                  <a:schemeClr val="accent1"/>
+                                </a:effectRef>
+                                <a:fontRef idx="minor">
+                                  <a:schemeClr val="tx1"/>
+                                </a:fontRef>
+                              </wps:style>
+                              <wps:bodyPr/>
+                            </wps:wsp>
+                          </wpg:wgp>
+                        </a:graphicData>
+                      </a:graphic>
+                    </wp:anchor>
+                  </w:drawing>
+                </mc:Choice>
+                <mc:Fallback>
+                  <w:pict>
+                    <v:group id="Groupe 37" o:spid="_x0000_s1033" style="position:absolute;left:0;text-align:left;margin-left:48.75pt;margin-top:105.2pt;width:274.8pt;height:211.55pt;z-index:251688960" coordsize="34900,26867" o:gfxdata="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">
+                      <v:shape id="Zone de texte 33" o:spid="_x0000_s1034" type="#_x0000_t202" style="position:absolute;left:16458;top:24009;width:12154;height:2858;visibility:visible;mso-wrap-style:none;v-text-anchor:top" o:gfxdata="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" filled="f" strokecolor="#ffc000" strokeweight="2.25pt">
+                        <v:textbox>
+                          <w:txbxContent>
+                            <w:p>
+                              <w:r>
+                                <w:t>IDENTIFICATEURS</w:t>
+                              </w:r>
+                            </w:p>
+                          </w:txbxContent>
+                        </v:textbox>
+                      </v:shape>
+                      <v:shapetype id="_x0000_t32" coordsize="21600,21600" o:spt="32" o:oned="t" path="m,l21600,21600e" filled="f">
+                        <v:path arrowok="t" fillok="f" o:connecttype="none"/>
+                        <o:lock v:ext="edit" shapetype="t"/>
+                      </v:shapetype>
+                      <v:shape id="Connecteur droit avec flèche 34" o:spid="_x0000_s1035" type="#_x0000_t32" style="position:absolute;width:22661;height:24010;flip:x y;visibility:visible;mso-wrap-style:square" o:connectortype="straight" o:gfxdata="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" strokecolor="#ffc000" strokeweight="2.25pt">
+                        <v:stroke endarrow="open"/>
+                      </v:shape>
+                      <v:shape id="Connecteur droit avec flèche 35" o:spid="_x0000_s1036" type="#_x0000_t32" style="position:absolute;left:22661;top:19957;width:0;height:4055;flip:y;visibility:visible;mso-wrap-style:square" o:connectortype="straight" o:gfxdata="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" strokecolor="#ffc000" strokeweight="2.25pt">
+                        <v:stroke endarrow="open"/>
+                      </v:shape>
+                      <v:shape id="Connecteur droit avec flèche 36" o:spid="_x0000_s1037" type="#_x0000_t32" style="position:absolute;left:22661;top:8587;width:12239;height:15425;flip:y;visibility:visible;mso-wrap-style:square" o:connectortype="straight" o:gfxdata="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" strokecolor="#ffc000" strokeweight="2.25pt">
+                        <v:stroke endarrow="open"/>
+                      </v:shape>
+                    </v:group>
+                  </w:pict>
+                </mc:Fallback>
+              </mc:AlternateContent>
+            </w:r>
+            <w:r>
+              <w:rPr>
+                <w:noProof/>
+                <w:lang w:eastAsia="fr-FR"/>
+              </w:rPr>
+              <mc:AlternateContent>
+                <mc:Choice Requires="wps">
+                  <w:drawing>
+                    <wp:anchor distT="0" distB="0" distL="114300" distR="114300" simplePos="0" relativeHeight="251672576" behindDoc="0" locked="0" layoutInCell="1" allowOverlap="1" wp14:anchorId="1E00E469" wp14:editId="23475408">
+                      <wp:simplePos x="0" y="0"/>
+                      <wp:positionH relativeFrom="column">
+                        <wp:posOffset>-1298</wp:posOffset>
+                      </wp:positionH>
+                      <wp:positionV relativeFrom="paragraph">
+                        <wp:posOffset>304</wp:posOffset>
+                      </wp:positionV>
+                      <wp:extent cx="453225" cy="3283888"/>
+                      <wp:effectExtent l="0" t="0" r="23495" b="12065"/>
+                      <wp:wrapNone/>
+                      <wp:docPr id="19" name="Rectangle 19"/>
+                      <wp:cNvGraphicFramePr/>
+                      <a:graphic xmlns:a="http://schemas.openxmlformats.org/drawingml/2006/main">
+                        <a:graphicData uri="http://schemas.microsoft.com/office/word/2010/wordprocessingShape">
+                          <wps:wsp>
+                            <wps:cNvSpPr/>
+                            <wps:spPr>
+                              <a:xfrm>
+                                <a:off x="0" y="0"/>
+                                <a:ext cx="453225" cy="3283888"/>
+                              </a:xfrm>
+                              <a:prstGeom prst="rect">
+                                <a:avLst/>
+                              </a:prstGeom>
+                              <a:noFill/>
+                              <a:ln>
+                                <a:solidFill>
+                                  <a:srgbClr val="FFC000"/>
+                                </a:solidFill>
+                              </a:ln>
+                            </wps:spPr>
+                            <wps:style>
+                              <a:lnRef idx="2">
+                                <a:schemeClr val="accent1">
+                                  <a:shade val="50000"/>
+                                </a:schemeClr>
+                              </a:lnRef>
+                              <a:fillRef idx="1">
+                                <a:schemeClr val="accent1"/>
+                              </a:fillRef>
+                              <a:effectRef idx="0">
+                                <a:schemeClr val="accent1"/>
+                              </a:effectRef>
+                              <a:fontRef idx="minor">
+                                <a:schemeClr val="lt1"/>
+                              </a:fontRef>
+                            </wps:style>
+                            <wps:bodyPr rot="0" spcFirstLastPara="0" vertOverflow="overflow" horzOverflow="overflow" vert="horz" wrap="square" lIns="91440" tIns="45720" rIns="91440" bIns="45720" numCol="1" spcCol="0" rtlCol="0" fromWordArt="0" anchor="ctr" anchorCtr="0" forceAA="0" compatLnSpc="1">
+                              <a:prstTxWarp prst="textNoShape">
+                                <a:avLst/>
+                              </a:prstTxWarp>
+                              <a:noAutofit/>
+                            </wps:bodyPr>
+                          </wps:wsp>
+                        </a:graphicData>
+                      </a:graphic>
+                    </wp:anchor>
+                  </w:drawing>
+                </mc:Choice>
+                <mc:Fallback>
+                  <w:pict>
+                    <v:rect id="Rectangle 19" o:spid="_x0000_s1026" style="position:absolute;margin-left:-.1pt;margin-top:0;width:35.7pt;height:258.55pt;z-index:251672576;visibility:visible;mso-wrap-style:square;mso-wrap-distance-left:9pt;mso-wrap-distance-top:0;mso-wrap-distance-right:9pt;mso-wrap-distance-bottom:0;mso-position-horizontal:absolute;mso-position-horizontal-relative:text;mso-position-vertical:absolute;mso-position-vertical-relative:text;v-text-anchor:middle" o:gfxdata="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" filled="f" strokecolor="#ffc000" strokeweight="2pt"/>
+                  </w:pict>
+                </mc:Fallback>
+              </mc:AlternateContent>
+            </w:r>
+            <w:r>
+              <w:rPr>
+                <w:noProof/>
+                <w:lang w:eastAsia="fr-FR"/>
+              </w:rPr>
+              <w:drawing>
+                <wp:inline distT="0" distB="0" distL="0" distR="0" wp14:anchorId="026F801E" wp14:editId="0A929DC6">
+                  <wp:extent cx="2503713" cy="3236181"/>
+                  <wp:effectExtent l="0" t="0" r="0" b="2540"/>
+                  <wp:docPr id="15" name="Image 15"/>
+                  <wp:cNvGraphicFramePr>
+                    <a:graphicFrameLocks xmlns:a="http://schemas.openxmlformats.org/drawingml/2006/main" noChangeAspect="1"/>
+                  </wp:cNvGraphicFramePr>
+                  <a:graphic xmlns:a="http://schemas.openxmlformats.org/drawingml/2006/main">
+                    <a:graphicData uri="http://schemas.openxmlformats.org/drawingml/2006/picture">
+                      <pic:pic xmlns:pic="http://schemas.openxmlformats.org/drawingml/2006/picture">
+                        <pic:nvPicPr>
+                          <pic:cNvPr id="0" name="PU.png"/>
+                          <pic:cNvPicPr/>
+                        </pic:nvPicPr>
+                        <pic:blipFill rotWithShape="1">
+                          <a:blip r:embed="rId13">
+                            <a:extLst>
+                              <a:ext uri="{28A0092B-C50C-407E-A947-70E740481C1C}">
+                                <a14:useLocalDpi xmlns:a14="http://schemas.microsoft.com/office/drawing/2010/main" val="0"/>
+                              </a:ext>
+                            </a:extLst>
+                          </a:blip>
+                          <a:srcRect r="56516" b="49249"/>
+                          <a:stretch/>
+                        </pic:blipFill>
+                        <pic:spPr bwMode="auto">
+                          <a:xfrm>
+                            <a:off x="0" y="0"/>
+                            <a:ext cx="2504958" cy="3237790"/>
+                          </a:xfrm>
+                          <a:prstGeom prst="rect">
+                            <a:avLst/>
+                          </a:prstGeom>
+                          <a:ln>
+                            <a:noFill/>
+                          </a:ln>
+                          <a:extLst>
+                            <a:ext uri="{53640926-AAD7-44D8-BBD7-CCE9431645EC}">
+                              <a14:shadowObscured xmlns:a14="http://schemas.microsoft.com/office/drawing/2010/main"/>
+                            </a:ext>
+                          </a:extLst>
+                        </pic:spPr>
+                      </pic:pic>
+                    </a:graphicData>
+                  </a:graphic>
+                </wp:inline>
+              </w:drawing>
+            </w:r>
+          </w:p>
+        </w:tc>
+        <w:tc>
+          <w:tcPr>
+            <w:tcW w:w="3071" w:type="dxa"/>
+          </w:tcPr>
+          <w:p>
+            <w:r>
+              <w:rPr>
+                <w:noProof/>
+                <w:lang w:eastAsia="fr-FR"/>
+              </w:rPr>
+              <mc:AlternateContent>
+                <mc:Choice Requires="wps">
+                  <w:drawing>
+                    <wp:anchor distT="0" distB="0" distL="114300" distR="114300" simplePos="0" relativeHeight="251673600" behindDoc="0" locked="0" layoutInCell="1" allowOverlap="1" wp14:anchorId="35BB621D" wp14:editId="70AFD14F">
+                      <wp:simplePos x="0" y="0"/>
+                      <wp:positionH relativeFrom="column">
+                        <wp:posOffset>-635</wp:posOffset>
+                      </wp:positionH>
+                      <wp:positionV relativeFrom="paragraph">
+                        <wp:posOffset>304</wp:posOffset>
+                      </wp:positionV>
+                      <wp:extent cx="596348" cy="3236181"/>
+                      <wp:effectExtent l="0" t="0" r="13335" b="21590"/>
+                      <wp:wrapNone/>
+                      <wp:docPr id="20" name="Rectangle 20"/>
+                      <wp:cNvGraphicFramePr/>
+                      <a:graphic xmlns:a="http://schemas.openxmlformats.org/drawingml/2006/main">
+                        <a:graphicData uri="http://schemas.microsoft.com/office/word/2010/wordprocessingShape">
+                          <wps:wsp>
+                            <wps:cNvSpPr/>
+                            <wps:spPr>
+                              <a:xfrm>
+                                <a:off x="0" y="0"/>
+                                <a:ext cx="596348" cy="3236181"/>
+                              </a:xfrm>
+                              <a:prstGeom prst="rect">
+                                <a:avLst/>
+                              </a:prstGeom>
+                              <a:noFill/>
+                              <a:ln>
+                                <a:solidFill>
+                                  <a:srgbClr val="FFC000"/>
+                                </a:solidFill>
+                              </a:ln>
+                            </wps:spPr>
+                            <wps:style>
+                              <a:lnRef idx="2">
+                                <a:schemeClr val="accent1">
+                                  <a:shade val="50000"/>
+                                </a:schemeClr>
+                              </a:lnRef>
+                              <a:fillRef idx="1">
+                                <a:schemeClr val="accent1"/>
+                              </a:fillRef>
+                              <a:effectRef idx="0">
+                                <a:schemeClr val="accent1"/>
+                              </a:effectRef>
+                              <a:fontRef idx="minor">
+                                <a:schemeClr val="lt1"/>
+                              </a:fontRef>
+                            </wps:style>
+                            <wps:bodyPr rot="0" spcFirstLastPara="0" vertOverflow="overflow" horzOverflow="overflow" vert="horz" wrap="square" lIns="91440" tIns="45720" rIns="91440" bIns="45720" numCol="1" spcCol="0" rtlCol="0" fromWordArt="0" anchor="ctr" anchorCtr="0" forceAA="0" compatLnSpc="1">
+                              <a:prstTxWarp prst="textNoShape">
+                                <a:avLst/>
+                              </a:prstTxWarp>
+                              <a:noAutofit/>
+                            </wps:bodyPr>
+                          </wps:wsp>
+                        </a:graphicData>
+                      </a:graphic>
+                    </wp:anchor>
+                  </w:drawing>
+                </mc:Choice>
+                <mc:Fallback>
+                  <w:pict>
+                    <v:rect id="Rectangle 20" o:spid="_x0000_s1026" style="position:absolute;margin-left:-.05pt;margin-top:0;width:46.95pt;height:254.8pt;z-index:251673600;visibility:visible;mso-wrap-style:square;mso-wrap-distance-left:9pt;mso-wrap-distance-top:0;mso-wrap-distance-right:9pt;mso-wrap-distance-bottom:0;mso-position-horizontal:absolute;mso-position-horizontal-relative:text;mso-position-vertical:absolute;mso-position-vertical-relative:text;v-text-anchor:middle" o:gfxdata="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" filled="f" strokecolor="#ffc000" strokeweight="2pt"/>
+                  </w:pict>
+                </mc:Fallback>
+              </mc:AlternateContent>
+            </w:r>
+            <w:r>
+              <w:rPr>
+                <w:noProof/>
+                <w:lang w:eastAsia="fr-FR"/>
+              </w:rPr>
+              <w:drawing>
+                <wp:inline distT="0" distB="0" distL="0" distR="0" wp14:anchorId="23FDAC00" wp14:editId="55BC4FD8">
+                  <wp:extent cx="1224501" cy="3121410"/>
+                  <wp:effectExtent l="0" t="0" r="0" b="3175"/>
+                  <wp:docPr id="17" name="Image 17"/>
+                  <wp:cNvGraphicFramePr>
+                    <a:graphicFrameLocks xmlns:a="http://schemas.openxmlformats.org/drawingml/2006/main" noChangeAspect="1"/>
+                  </wp:cNvGraphicFramePr>
+                  <a:graphic xmlns:a="http://schemas.openxmlformats.org/drawingml/2006/main">
+                    <a:graphicData uri="http://schemas.openxmlformats.org/drawingml/2006/picture">
+                      <pic:pic xmlns:pic="http://schemas.openxmlformats.org/drawingml/2006/picture">
+                        <pic:nvPicPr>
+                          <pic:cNvPr id="0" name="PP.png"/>
+                          <pic:cNvPicPr/>
+                        </pic:nvPicPr>
+                        <pic:blipFill rotWithShape="1">
+                          <a:blip r:embed="rId14">
+                            <a:extLst>
+                              <a:ext uri="{28A0092B-C50C-407E-A947-70E740481C1C}">
+                                <a14:useLocalDpi xmlns:a14="http://schemas.microsoft.com/office/drawing/2010/main" val="0"/>
+                              </a:ext>
+                            </a:extLst>
+                          </a:blip>
+                          <a:srcRect r="78729"/>
+                          <a:stretch/>
+                        </pic:blipFill>
+                        <pic:spPr bwMode="auto">
+                          <a:xfrm>
+                            <a:off x="0" y="0"/>
+                            <a:ext cx="1225347" cy="3123565"/>
+                          </a:xfrm>
+                          <a:prstGeom prst="rect">
+                            <a:avLst/>
+                          </a:prstGeom>
+                          <a:ln>
+                            <a:noFill/>
+                          </a:ln>
+                          <a:extLst>
+                            <a:ext uri="{53640926-AAD7-44D8-BBD7-CCE9431645EC}">
+                              <a14:shadowObscured xmlns:a14="http://schemas.microsoft.com/office/drawing/2010/main"/>
+                            </a:ext>
+                          </a:extLst>
+                        </pic:spPr>
+                      </pic:pic>
+                    </a:graphicData>
+                  </a:graphic>
+                </wp:inline>
+              </w:drawing>
+            </w:r>
+          </w:p>
+        </w:tc>
+        <w:tc>
+          <w:tcPr>
+            <w:tcW w:w="3071" w:type="dxa"/>
+          </w:tcPr>
+          <w:p>
+            <w:r>
+              <w:rPr>
+                <w:noProof/>
+                <w:lang w:eastAsia="fr-FR"/>
+              </w:rPr>
+              <mc:AlternateContent>
+                <mc:Choice Requires="wpg">
+                  <w:drawing>
+                    <wp:anchor distT="0" distB="0" distL="114300" distR="114300" simplePos="0" relativeHeight="251684864" behindDoc="0" locked="0" layoutInCell="1" allowOverlap="1" wp14:anchorId="344FF520" wp14:editId="7A7B966D">
+                      <wp:simplePos x="0" y="0"/>
+                      <wp:positionH relativeFrom="column">
+                        <wp:posOffset>-32054</wp:posOffset>
+                      </wp:positionH>
+                      <wp:positionV relativeFrom="paragraph">
+                        <wp:posOffset>0</wp:posOffset>
+                      </wp:positionV>
+                      <wp:extent cx="1049572" cy="2083572"/>
+                      <wp:effectExtent l="0" t="0" r="17780" b="12065"/>
+                      <wp:wrapNone/>
+                      <wp:docPr id="32" name="Groupe 32"/>
+                      <wp:cNvGraphicFramePr/>
+                      <a:graphic xmlns:a="http://schemas.openxmlformats.org/drawingml/2006/main">
+                        <a:graphicData uri="http://schemas.microsoft.com/office/word/2010/wordprocessingGroup">
+                          <wpg:wgp>
+                            <wpg:cNvGrpSpPr/>
+                            <wpg:grpSpPr>
+                              <a:xfrm>
+                                <a:off x="0" y="0"/>
+                                <a:ext cx="1049572" cy="2083572"/>
+                                <a:chOff x="0" y="0"/>
+                                <a:chExt cx="1049572" cy="2083572"/>
+                              </a:xfrm>
+                            </wpg:grpSpPr>
+                            <wps:wsp>
+                              <wps:cNvPr id="21" name="Rectangle 21"/>
+                              <wps:cNvSpPr/>
+                              <wps:spPr>
+                                <a:xfrm>
+                                  <a:off x="0" y="0"/>
+                                  <a:ext cx="866692" cy="174928"/>
+                                </a:xfrm>
+                                <a:prstGeom prst="rect">
+                                  <a:avLst/>
+                                </a:prstGeom>
+                                <a:noFill/>
+                                <a:ln>
+                                  <a:solidFill>
+                                    <a:srgbClr val="FFC000"/>
+                                  </a:solidFill>
+                                </a:ln>
+                              </wps:spPr>
+                              <wps:style>
+                                <a:lnRef idx="2">
+                                  <a:schemeClr val="accent1">
+                                    <a:shade val="50000"/>
+                                  </a:schemeClr>
+                                </a:lnRef>
+                                <a:fillRef idx="1">
+                                  <a:schemeClr val="accent1"/>
+                                </a:fillRef>
+                                <a:effectRef idx="0">
+                                  <a:schemeClr val="accent1"/>
+                                </a:effectRef>
+                                <a:fontRef idx="minor">
+                                  <a:schemeClr val="lt1"/>
+                                </a:fontRef>
+                              </wps:style>
+                              <wps:bodyPr rot="0" spcFirstLastPara="0" vertOverflow="overflow" horzOverflow="overflow" vert="horz" wrap="square" lIns="91440" tIns="45720" rIns="91440" bIns="45720" numCol="1" spcCol="0" rtlCol="0" fromWordArt="0" anchor="ctr" anchorCtr="0" forceAA="0" compatLnSpc="1">
+                                <a:prstTxWarp prst="textNoShape">
+                                  <a:avLst/>
+                                </a:prstTxWarp>
+                                <a:noAutofit/>
+                              </wps:bodyPr>
+                            </wps:wsp>
+                            <wps:wsp>
+                              <wps:cNvPr id="22" name="Rectangle 22"/>
+                              <wps:cNvSpPr/>
+                              <wps:spPr>
+                                <a:xfrm>
+                                  <a:off x="0" y="174928"/>
+                                  <a:ext cx="866140" cy="175232"/>
+                                </a:xfrm>
+                                <a:prstGeom prst="rect">
+                                  <a:avLst/>
+                                </a:prstGeom>
+                                <a:noFill/>
+                                <a:ln>
+                                  <a:solidFill>
+                                    <a:srgbClr val="FFC000"/>
+                                  </a:solidFill>
+                                </a:ln>
+                              </wps:spPr>
+                              <wps:style>
+                                <a:lnRef idx="2">
+                                  <a:schemeClr val="accent1">
+                                    <a:shade val="50000"/>
+                                  </a:schemeClr>
+                                </a:lnRef>
+                                <a:fillRef idx="1">
+                                  <a:schemeClr val="accent1"/>
+                                </a:fillRef>
+                                <a:effectRef idx="0">
+                                  <a:schemeClr val="accent1"/>
+                                </a:effectRef>
+                                <a:fontRef idx="minor">
+                                  <a:schemeClr val="lt1"/>
+                                </a:fontRef>
+                              </wps:style>
+                              <wps:bodyPr rot="0" spcFirstLastPara="0" vertOverflow="overflow" horzOverflow="overflow" vert="horz" wrap="square" lIns="91440" tIns="45720" rIns="91440" bIns="45720" numCol="1" spcCol="0" rtlCol="0" fromWordArt="0" anchor="ctr" anchorCtr="0" forceAA="0" compatLnSpc="1">
+                                <a:prstTxWarp prst="textNoShape">
+                                  <a:avLst/>
+                                </a:prstTxWarp>
+                                <a:noAutofit/>
+                              </wps:bodyPr>
+                            </wps:wsp>
+                            <wps:wsp>
+                              <wps:cNvPr id="23" name="Rectangle 23"/>
+                              <wps:cNvSpPr/>
+                              <wps:spPr>
+                                <a:xfrm>
+                                  <a:off x="0" y="349857"/>
+                                  <a:ext cx="1049572" cy="214989"/>
+                                </a:xfrm>
+                                <a:prstGeom prst="rect">
+                                  <a:avLst/>
+                                </a:prstGeom>
+                                <a:noFill/>
+                                <a:ln>
+                                  <a:solidFill>
+                                    <a:srgbClr val="FFC000"/>
+                                  </a:solidFill>
+                                </a:ln>
+                              </wps:spPr>
+                              <wps:style>
+                                <a:lnRef idx="2">
+                                  <a:schemeClr val="accent1">
+                                    <a:shade val="50000"/>
+                                  </a:schemeClr>
+                                </a:lnRef>
+                                <a:fillRef idx="1">
+                                  <a:schemeClr val="accent1"/>
+                                </a:fillRef>
+                                <a:effectRef idx="0">
+                                  <a:schemeClr val="accent1"/>
+                                </a:effectRef>
+                                <a:fontRef idx="minor">
+                                  <a:schemeClr val="lt1"/>
+                                </a:fontRef>
+                              </wps:style>
+                              <wps:bodyPr rot="0" spcFirstLastPara="0" vertOverflow="overflow" horzOverflow="overflow" vert="horz" wrap="square" lIns="91440" tIns="45720" rIns="91440" bIns="45720" numCol="1" spcCol="0" rtlCol="0" fromWordArt="0" anchor="ctr" anchorCtr="0" forceAA="0" compatLnSpc="1">
+                                <a:prstTxWarp prst="textNoShape">
+                                  <a:avLst/>
+                                </a:prstTxWarp>
+                                <a:noAutofit/>
+                              </wps:bodyPr>
+                            </wps:wsp>
+                            <wps:wsp>
+                              <wps:cNvPr id="24" name="Rectangle 24"/>
+                              <wps:cNvSpPr/>
+                              <wps:spPr>
+                                <a:xfrm>
+                                  <a:off x="0" y="564542"/>
+                                  <a:ext cx="238539" cy="174984"/>
+                                </a:xfrm>
+                                <a:prstGeom prst="rect">
+                                  <a:avLst/>
+                                </a:prstGeom>
+                                <a:noFill/>
+                                <a:ln>
+                                  <a:solidFill>
+                                    <a:srgbClr val="FFC000"/>
+                                  </a:solidFill>
+                                </a:ln>
+                              </wps:spPr>
+                              <wps:style>
+                                <a:lnRef idx="2">
+                                  <a:schemeClr val="accent1">
+                                    <a:shade val="50000"/>
+                                  </a:schemeClr>
+                                </a:lnRef>
+                                <a:fillRef idx="1">
+                                  <a:schemeClr val="accent1"/>
+                                </a:fillRef>
+                                <a:effectRef idx="0">
+                                  <a:schemeClr val="accent1"/>
+                                </a:effectRef>
+                                <a:fontRef idx="minor">
+                                  <a:schemeClr val="lt1"/>
+                                </a:fontRef>
+                              </wps:style>
+                              <wps:bodyPr rot="0" spcFirstLastPara="0" vertOverflow="overflow" horzOverflow="overflow" vert="horz" wrap="square" lIns="91440" tIns="45720" rIns="91440" bIns="45720" numCol="1" spcCol="0" rtlCol="0" fromWordArt="0" anchor="ctr" anchorCtr="0" forceAA="0" compatLnSpc="1">
+                                <a:prstTxWarp prst="textNoShape">
+                                  <a:avLst/>
+                                </a:prstTxWarp>
+                                <a:noAutofit/>
+                              </wps:bodyPr>
+                            </wps:wsp>
+                            <wps:wsp>
+                              <wps:cNvPr id="25" name="Rectangle 25"/>
+                              <wps:cNvSpPr/>
+                              <wps:spPr>
+                                <a:xfrm>
+                                  <a:off x="0" y="739471"/>
+                                  <a:ext cx="1049020" cy="214989"/>
+                                </a:xfrm>
+                                <a:prstGeom prst="rect">
+                                  <a:avLst/>
+                                </a:prstGeom>
+                                <a:noFill/>
+                                <a:ln>
+                                  <a:solidFill>
+                                    <a:srgbClr val="FFC000"/>
+                                  </a:solidFill>
+                                </a:ln>
+                              </wps:spPr>
+                              <wps:style>
+                                <a:lnRef idx="2">
+                                  <a:schemeClr val="accent1">
+                                    <a:shade val="50000"/>
+                                  </a:schemeClr>
+                                </a:lnRef>
+                                <a:fillRef idx="1">
+                                  <a:schemeClr val="accent1"/>
+                                </a:fillRef>
+                                <a:effectRef idx="0">
+                                  <a:schemeClr val="accent1"/>
+                                </a:effectRef>
+                                <a:fontRef idx="minor">
+                                  <a:schemeClr val="lt1"/>
+                                </a:fontRef>
+                              </wps:style>
+                              <wps:bodyPr rot="0" spcFirstLastPara="0" vertOverflow="overflow" horzOverflow="overflow" vert="horz" wrap="square" lIns="91440" tIns="45720" rIns="91440" bIns="45720" numCol="1" spcCol="0" rtlCol="0" fromWordArt="0" anchor="ctr" anchorCtr="0" forceAA="0" compatLnSpc="1">
+                                <a:prstTxWarp prst="textNoShape">
+                                  <a:avLst/>
+                                </a:prstTxWarp>
+                                <a:noAutofit/>
+                              </wps:bodyPr>
+                            </wps:wsp>
+                            <wps:wsp>
+                              <wps:cNvPr id="26" name="Rectangle 26"/>
+                              <wps:cNvSpPr/>
+                              <wps:spPr>
+                                <a:xfrm>
+                                  <a:off x="0" y="954156"/>
+                                  <a:ext cx="326003" cy="174984"/>
+                                </a:xfrm>
+                                <a:prstGeom prst="rect">
+                                  <a:avLst/>
+                                </a:prstGeom>
+                                <a:noFill/>
+                                <a:ln>
+                                  <a:solidFill>
+                                    <a:srgbClr val="FFC000"/>
+                                  </a:solidFill>
+                                </a:ln>
+                              </wps:spPr>
+                              <wps:style>
+                                <a:lnRef idx="2">
+                                  <a:schemeClr val="accent1">
+                                    <a:shade val="50000"/>
+                                  </a:schemeClr>
+                                </a:lnRef>
+                                <a:fillRef idx="1">
+                                  <a:schemeClr val="accent1"/>
+                                </a:fillRef>
+                                <a:effectRef idx="0">
+                                  <a:schemeClr val="accent1"/>
+                                </a:effectRef>
+                                <a:fontRef idx="minor">
+                                  <a:schemeClr val="lt1"/>
+                                </a:fontRef>
+                              </wps:style>
+                              <wps:bodyPr rot="0" spcFirstLastPara="0" vertOverflow="overflow" horzOverflow="overflow" vert="horz" wrap="square" lIns="91440" tIns="45720" rIns="91440" bIns="45720" numCol="1" spcCol="0" rtlCol="0" fromWordArt="0" anchor="ctr" anchorCtr="0" forceAA="0" compatLnSpc="1">
+                                <a:prstTxWarp prst="textNoShape">
+                                  <a:avLst/>
+                                </a:prstTxWarp>
+                                <a:noAutofit/>
+                              </wps:bodyPr>
+                            </wps:wsp>
+                            <wps:wsp>
+                              <wps:cNvPr id="27" name="Rectangle 27"/>
+                              <wps:cNvSpPr/>
+                              <wps:spPr>
+                                <a:xfrm>
+                                  <a:off x="0" y="1129085"/>
+                                  <a:ext cx="238125" cy="207038"/>
+                                </a:xfrm>
+                                <a:prstGeom prst="rect">
+                                  <a:avLst/>
+                                </a:prstGeom>
+                                <a:noFill/>
+                                <a:ln>
+                                  <a:solidFill>
+                                    <a:srgbClr val="FFC000"/>
+                                  </a:solidFill>
+                                </a:ln>
+                              </wps:spPr>
+                              <wps:style>
+                                <a:lnRef idx="2">
+                                  <a:schemeClr val="accent1">
+                                    <a:shade val="50000"/>
+                                  </a:schemeClr>
+                                </a:lnRef>
+                                <a:fillRef idx="1">
+                                  <a:schemeClr val="accent1"/>
+                                </a:fillRef>
+                                <a:effectRef idx="0">
+                                  <a:schemeClr val="accent1"/>
+                                </a:effectRef>
+                                <a:fontRef idx="minor">
+                                  <a:schemeClr val="lt1"/>
+                                </a:fontRef>
+                              </wps:style>
+                              <wps:bodyPr rot="0" spcFirstLastPara="0" vertOverflow="overflow" horzOverflow="overflow" vert="horz" wrap="square" lIns="91440" tIns="45720" rIns="91440" bIns="45720" numCol="1" spcCol="0" rtlCol="0" fromWordArt="0" anchor="ctr" anchorCtr="0" forceAA="0" compatLnSpc="1">
+                                <a:prstTxWarp prst="textNoShape">
+                                  <a:avLst/>
+                                </a:prstTxWarp>
+                                <a:noAutofit/>
+                              </wps:bodyPr>
+                            </wps:wsp>
+                            <wps:wsp>
+                              <wps:cNvPr id="28" name="Rectangle 28"/>
+                              <wps:cNvSpPr/>
+                              <wps:spPr>
+                                <a:xfrm>
+                                  <a:off x="0" y="1335819"/>
+                                  <a:ext cx="580445" cy="174653"/>
+                                </a:xfrm>
+                                <a:prstGeom prst="rect">
+                                  <a:avLst/>
+                                </a:prstGeom>
+                                <a:noFill/>
+                                <a:ln>
+                                  <a:solidFill>
+                                    <a:srgbClr val="FFC000"/>
+                                  </a:solidFill>
+                                </a:ln>
+                              </wps:spPr>
+                              <wps:style>
+                                <a:lnRef idx="2">
+                                  <a:schemeClr val="accent1">
+                                    <a:shade val="50000"/>
+                                  </a:schemeClr>
+                                </a:lnRef>
+                                <a:fillRef idx="1">
+                                  <a:schemeClr val="accent1"/>
+                                </a:fillRef>
+                                <a:effectRef idx="0">
+                                  <a:schemeClr val="accent1"/>
+                                </a:effectRef>
+                                <a:fontRef idx="minor">
+                                  <a:schemeClr val="lt1"/>
+                                </a:fontRef>
+                              </wps:style>
+                              <wps:bodyPr rot="0" spcFirstLastPara="0" vertOverflow="overflow" horzOverflow="overflow" vert="horz" wrap="square" lIns="91440" tIns="45720" rIns="91440" bIns="45720" numCol="1" spcCol="0" rtlCol="0" fromWordArt="0" anchor="ctr" anchorCtr="0" forceAA="0" compatLnSpc="1">
+                                <a:prstTxWarp prst="textNoShape">
+                                  <a:avLst/>
+                                </a:prstTxWarp>
+                                <a:noAutofit/>
+                              </wps:bodyPr>
+                            </wps:wsp>
+                            <wps:wsp>
+                              <wps:cNvPr id="29" name="Rectangle 29"/>
+                              <wps:cNvSpPr/>
+                              <wps:spPr>
+                                <a:xfrm>
+                                  <a:off x="0" y="1510748"/>
+                                  <a:ext cx="278295" cy="199086"/>
+                                </a:xfrm>
+                                <a:prstGeom prst="rect">
+                                  <a:avLst/>
+                                </a:prstGeom>
+                                <a:noFill/>
+                                <a:ln>
+                                  <a:solidFill>
+                                    <a:srgbClr val="FFC000"/>
+                                  </a:solidFill>
+                                </a:ln>
+                              </wps:spPr>
+                              <wps:style>
+                                <a:lnRef idx="2">
+                                  <a:schemeClr val="accent1">
+                                    <a:shade val="50000"/>
+                                  </a:schemeClr>
+                                </a:lnRef>
+                                <a:fillRef idx="1">
+                                  <a:schemeClr val="accent1"/>
+                                </a:fillRef>
+                                <a:effectRef idx="0">
+                                  <a:schemeClr val="accent1"/>
+                                </a:effectRef>
+                                <a:fontRef idx="minor">
+                                  <a:schemeClr val="lt1"/>
+                                </a:fontRef>
+                              </wps:style>
+                              <wps:bodyPr rot="0" spcFirstLastPara="0" vertOverflow="overflow" horzOverflow="overflow" vert="horz" wrap="square" lIns="91440" tIns="45720" rIns="91440" bIns="45720" numCol="1" spcCol="0" rtlCol="0" fromWordArt="0" anchor="ctr" anchorCtr="0" forceAA="0" compatLnSpc="1">
+                                <a:prstTxWarp prst="textNoShape">
+                                  <a:avLst/>
+                                </a:prstTxWarp>
+                                <a:noAutofit/>
+                              </wps:bodyPr>
+                            </wps:wsp>
+                            <wps:wsp>
+                              <wps:cNvPr id="30" name="Rectangle 30"/>
+                              <wps:cNvSpPr/>
+                              <wps:spPr>
+                                <a:xfrm>
+                                  <a:off x="0" y="1709530"/>
+                                  <a:ext cx="278130" cy="190858"/>
+                                </a:xfrm>
+                                <a:prstGeom prst="rect">
+                                  <a:avLst/>
+                                </a:prstGeom>
+                                <a:noFill/>
+                                <a:ln>
+                                  <a:solidFill>
+                                    <a:srgbClr val="FFC000"/>
+                                  </a:solidFill>
+                                </a:ln>
+                              </wps:spPr>
+                              <wps:style>
+                                <a:lnRef idx="2">
+                                  <a:schemeClr val="accent1">
+                                    <a:shade val="50000"/>
+                                  </a:schemeClr>
+                                </a:lnRef>
+                                <a:fillRef idx="1">
+                                  <a:schemeClr val="accent1"/>
+                                </a:fillRef>
+                                <a:effectRef idx="0">
+                                  <a:schemeClr val="accent1"/>
+                                </a:effectRef>
+                                <a:fontRef idx="minor">
+                                  <a:schemeClr val="lt1"/>
+                                </a:fontRef>
+                              </wps:style>
+                              <wps:bodyPr rot="0" spcFirstLastPara="0" vertOverflow="overflow" horzOverflow="overflow" vert="horz" wrap="square" lIns="91440" tIns="45720" rIns="91440" bIns="45720" numCol="1" spcCol="0" rtlCol="0" fromWordArt="0" anchor="ctr" anchorCtr="0" forceAA="0" compatLnSpc="1">
+                                <a:prstTxWarp prst="textNoShape">
+                                  <a:avLst/>
+                                </a:prstTxWarp>
+                                <a:noAutofit/>
+                              </wps:bodyPr>
+                            </wps:wsp>
+                            <wps:wsp>
+                              <wps:cNvPr id="31" name="Rectangle 31"/>
+                              <wps:cNvSpPr/>
+                              <wps:spPr>
+                                <a:xfrm>
+                                  <a:off x="0" y="1900361"/>
+                                  <a:ext cx="739471" cy="183211"/>
+                                </a:xfrm>
+                                <a:prstGeom prst="rect">
+                                  <a:avLst/>
+                                </a:prstGeom>
+                                <a:noFill/>
+                                <a:ln>
+                                  <a:solidFill>
+                                    <a:srgbClr val="FFC000"/>
+                                  </a:solidFill>
+                                </a:ln>
+                              </wps:spPr>
+                              <wps:style>
+                                <a:lnRef idx="2">
+                                  <a:schemeClr val="accent1">
+                                    <a:shade val="50000"/>
+                                  </a:schemeClr>
+                                </a:lnRef>
+                                <a:fillRef idx="1">
+                                  <a:schemeClr val="accent1"/>
+                                </a:fillRef>
+                                <a:effectRef idx="0">
+                                  <a:schemeClr val="accent1"/>
+                                </a:effectRef>
+                                <a:fontRef idx="minor">
+                                  <a:schemeClr val="lt1"/>
+                                </a:fontRef>
+                              </wps:style>
+                              <wps:bodyPr rot="0" spcFirstLastPara="0" vertOverflow="overflow" horzOverflow="overflow" vert="horz" wrap="square" lIns="91440" tIns="45720" rIns="91440" bIns="45720" numCol="1" spcCol="0" rtlCol="0" fromWordArt="0" anchor="ctr" anchorCtr="0" forceAA="0" compatLnSpc="1">
+                                <a:prstTxWarp prst="textNoShape">
+                                  <a:avLst/>
+                                </a:prstTxWarp>
+                                <a:noAutofit/>
+                              </wps:bodyPr>
+                            </wps:wsp>
+                          </wpg:wgp>
+                        </a:graphicData>
+                      </a:graphic>
+                    </wp:anchor>
+                  </w:drawing>
+                </mc:Choice>
+                <mc:Fallback>
+                  <w:pict>
+                    <v:group id="Groupe 32" o:spid="_x0000_s1026" style="position:absolute;margin-left:-2.5pt;margin-top:0;width:82.65pt;height:164.05pt;z-index:251684864" coordsize="10495,20835" o:gfxdata="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">
+                      <v:rect id="Rectangle 21" o:spid="_x0000_s1027" style="position:absolute;width:8666;height:1749;visibility:visible;mso-wrap-style:square;v-text-anchor:middle" o:gfxdata="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" filled="f" strokecolor="#ffc000" strokeweight="2pt"/>
+                      <v:rect id="Rectangle 22" o:spid="_x0000_s1028" style="position:absolute;top:1749;width:8661;height:1752;visibility:visible;mso-wrap-style:square;v-text-anchor:middle" o:gfxdata="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" filled="f" strokecolor="#ffc000" strokeweight="2pt"/>
+                      <v:rect id="Rectangle 23" o:spid="_x0000_s1029" style="position:absolute;top:3498;width:10495;height:2150;visibility:visible;mso-wrap-style:square;v-text-anchor:middle" o:gfxdata="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" filled="f" strokecolor="#ffc000" strokeweight="2pt"/>
+                      <v:rect id="Rectangle 24" o:spid="_x0000_s1030" style="position:absolute;top:5645;width:2385;height:1750;visibility:visible;mso-wrap-style:square;v-text-anchor:middle" o:gfxdata="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" filled="f" strokecolor="#ffc000" strokeweight="2pt"/>
+                      <v:rect id="Rectangle 25" o:spid="_x0000_s1031" style="position:absolute;top:7394;width:10490;height:2150;visibility:visible;mso-wrap-style:square;v-text-anchor:middle" o:gfxdata="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" filled="f" strokecolor="#ffc000" strokeweight="2pt"/>
+                      <v:rect id="Rectangle 26" o:spid="_x0000_s1032" style="position:absolute;top:9541;width:3260;height:1750;visibility:visible;mso-wrap-style:square;v-text-anchor:middle" o:gfxdata="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" filled="f" strokecolor="#ffc000" strokeweight="2pt"/>
+                      <v:rect id="Rectangle 27" o:spid="_x0000_s1033" style="position:absolute;top:11290;width:2381;height:2071;visibility:visible;mso-wrap-style:square;v-text-anchor:middle" o:gfxdata="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" filled="f" strokecolor="#ffc000" strokeweight="2pt"/>
+                      <v:rect id="Rectangle 28" o:spid="_x0000_s1034" style="position:absolute;top:13358;width:5804;height:1746;visibility:visible;mso-wrap-style:square;v-text-anchor:middle" o:gfxdata="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" filled="f" strokecolor="#ffc000" strokeweight="2pt"/>
+                      <v:rect id="Rectangle 29" o:spid="_x0000_s1035" style="position:absolute;top:15107;width:2782;height:1991;visibility:visible;mso-wrap-style:square;v-text-anchor:middle" o:gfxdata="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" filled="f" strokecolor="#ffc000" strokeweight="2pt"/>
+                      <v:rect id="Rectangle 30" o:spid="_x0000_s1036" style="position:absolute;top:17095;width:2781;height:1908;visibility:visible;mso-wrap-style:square;v-text-anchor:middle" o:gfxdata="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" filled="f" strokecolor="#ffc000" strokeweight="2pt"/>
+                      <v:rect id="Rectangle 31" o:spid="_x0000_s1037" style="position:absolute;top:19003;width:7394;height:1832;visibility:visible;mso-wrap-style:square;v-text-anchor:middle" o:gfxdata="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" filled="f" strokecolor="#ffc000" strokeweight="2pt"/>
+                    </v:group>
+                  </w:pict>
+                </mc:Fallback>
+              </mc:AlternateContent>
+            </w:r>
+            <w:r>
+              <w:rPr>
+                <w:noProof/>
+                <w:lang w:eastAsia="fr-FR"/>
+              </w:rPr>
+              <w:drawing>
+                <wp:inline distT="0" distB="0" distL="0" distR="0" wp14:anchorId="7246D093" wp14:editId="21BC96B5">
+                  <wp:extent cx="1900362" cy="3424730"/>
+                  <wp:effectExtent l="0" t="0" r="5080" b="4445"/>
+                  <wp:docPr id="18" name="Image 18"/>
+                  <wp:cNvGraphicFramePr>
+                    <a:graphicFrameLocks xmlns:a="http://schemas.openxmlformats.org/drawingml/2006/main" noChangeAspect="1"/>
+                  </wp:cNvGraphicFramePr>
+                  <a:graphic xmlns:a="http://schemas.openxmlformats.org/drawingml/2006/main">
+                    <a:graphicData uri="http://schemas.openxmlformats.org/drawingml/2006/picture">
+                      <pic:pic xmlns:pic="http://schemas.openxmlformats.org/drawingml/2006/picture">
+                        <pic:nvPicPr>
+                          <pic:cNvPr id="0" name="PQ.png"/>
+                          <pic:cNvPicPr/>
+                        </pic:nvPicPr>
+                        <pic:blipFill rotWithShape="1">
+                          <a:blip r:embed="rId15">
+                            <a:extLst>
+                              <a:ext uri="{28A0092B-C50C-407E-A947-70E740481C1C}">
+                                <a14:useLocalDpi xmlns:a14="http://schemas.microsoft.com/office/drawing/2010/main" val="0"/>
+                              </a:ext>
+                            </a:extLst>
+                          </a:blip>
+                          <a:srcRect r="66989"/>
+                          <a:stretch/>
+                        </pic:blipFill>
+                        <pic:spPr bwMode="auto">
+                          <a:xfrm>
+                            <a:off x="0" y="0"/>
+                            <a:ext cx="1901674" cy="3427095"/>
+                          </a:xfrm>
+                          <a:prstGeom prst="rect">
+                            <a:avLst/>
+                          </a:prstGeom>
+                          <a:ln>
+                            <a:noFill/>
+                          </a:ln>
+                          <a:extLst>
+                            <a:ext uri="{53640926-AAD7-44D8-BBD7-CCE9431645EC}">
+                              <a14:shadowObscured xmlns:a14="http://schemas.microsoft.com/office/drawing/2010/main"/>
+                            </a:ext>
+                          </a:extLst>
+                        </pic:spPr>
+                      </pic:pic>
+                    </a:graphicData>
+                  </a:graphic>
+                </wp:inline>
+              </w:drawing>
+            </w:r>
+          </w:p>
+        </w:tc>
+      </w:tr>
+    </w:tbl>
+    <w:p>
+      <w:pPr>
+        <w:rPr>
+          <w:noProof/>
+          <w:lang w:eastAsia="fr-FR"/>
+        </w:rPr>
+      </w:pPr>
+    </w:p>
+    <w:p>
+      <w:pPr>
+        <w:rPr>
+          <w:noProof/>
+          <w:lang w:eastAsia="fr-FR"/>
+        </w:rPr>
+      </w:pPr>
+    </w:p>
+    <w:p/>
+    <w:p/>
+    <w:p/>
+    <w:p>
+      <w:r>
+        <w:t>Notre objectif était donc de</w:t>
+      </w:r>
+      <w:r>
+        <w:t> :</w:t>
+      </w:r>
+    </w:p>
+    <w:p>
+      <w:pPr>
+        <w:pStyle w:val="Paragraphedeliste"/>
+        <w:numPr>
+          <w:ilvl w:val="0"/>
+          <w:numId w:val="2"/>
+        </w:numPr>
+      </w:pPr>
+      <w:r>
+        <w:t>convenir d’un p</w:t>
+      </w:r>
+      <w:r>
+        <w:t>aramétr</w:t>
+      </w:r>
+      <w:r>
+        <w:t>age commun aux trois bases de données</w:t>
+      </w:r>
+    </w:p>
+    <w:p>
+      <w:pPr>
+        <w:pStyle w:val="Paragraphedeliste"/>
+        <w:numPr>
+          <w:ilvl w:val="0"/>
+          <w:numId w:val="2"/>
+        </w:numPr>
+      </w:pPr>
+      <w:r>
+        <w:t>écrire un programme perl (« bd.pl ») pour récupérer les identificateurs (certains devaient être renommés) et leurs informations associées</w:t>
+      </w:r>
+    </w:p>
+    <w:p>
+      <w:pPr>
+        <w:pStyle w:val="Paragraphedeliste"/>
+        <w:numPr>
+          <w:ilvl w:val="0"/>
+          <w:numId w:val="2"/>
+        </w:numPr>
+      </w:pPr>
+      <w:r>
+        <w:t>Fusionner les trois bases de données en une commune</w:t>
+      </w:r>
+      <w:r>
+        <w:t xml:space="preserve"> pour faciliter l’intégration sur le logiciel « Tétralogie »</w:t>
+      </w:r>
+    </w:p>
+    <w:p>
+      <w:r>
+        <w:t>Lors de la fusion des trois bases nous voulions tout de même pourvoir différencier les articles venant des différentes bases. Pour ce faire, nous avons convenu d’adopter un code spécifique à chaque base identifiant chaque article.</w:t>
+      </w:r>
+    </w:p>
+    <w:p>
+      <w:r>
+        <w:t xml:space="preserve">Les numéros articles provenant de la base </w:t>
+      </w:r>
+      <w:proofErr w:type="spellStart"/>
+      <w:r>
+        <w:t>PubMed</w:t>
+      </w:r>
+      <w:proofErr w:type="spellEnd"/>
+      <w:r>
+        <w:t xml:space="preserve"> ne changent pas tandis que ceux de </w:t>
+      </w:r>
+      <w:proofErr w:type="spellStart"/>
+      <w:r>
+        <w:t>PubPsych</w:t>
+      </w:r>
+      <w:proofErr w:type="spellEnd"/>
+      <w:r>
+        <w:t xml:space="preserve"> et </w:t>
+      </w:r>
+      <w:proofErr w:type="spellStart"/>
+      <w:r>
+        <w:t>ProQuest</w:t>
+      </w:r>
+      <w:proofErr w:type="spellEnd"/>
+      <w:r>
+        <w:t xml:space="preserve"> ont respectivement les caractères ‘PP’ et ‘PQ’ ajoutés.</w:t>
+      </w:r>
+    </w:p>
+    <w:p/>
+    <w:tbl>
+      <w:tblPr>
+        <w:tblStyle w:val="Grilledutableau"/>
+        <w:tblW w:w="0" w:type="auto"/>
+        <w:tblLook w:val="04A0" w:firstRow="1" w:lastRow="0" w:firstColumn="1" w:lastColumn="0" w:noHBand="0" w:noVBand="1"/>
+      </w:tblPr>
+      <w:tblGrid>
+        <w:gridCol w:w="3070"/>
+        <w:gridCol w:w="3071"/>
+        <w:gridCol w:w="3071"/>
+      </w:tblGrid>
+      <w:tr>
+        <w:tc>
+          <w:tcPr>
+            <w:tcW w:w="3070" w:type="dxa"/>
+          </w:tcPr>
+          <w:p>
+            <w:proofErr w:type="spellStart"/>
+            <w:r>
+              <w:t>PubMed</w:t>
+            </w:r>
+            <w:proofErr w:type="spellEnd"/>
+          </w:p>
+        </w:tc>
+        <w:tc>
+          <w:tcPr>
+            <w:tcW w:w="3071" w:type="dxa"/>
+          </w:tcPr>
+          <w:p>
+            <w:proofErr w:type="spellStart"/>
+            <w:r>
+              <w:t>PubPsych</w:t>
+            </w:r>
+            <w:proofErr w:type="spellEnd"/>
+          </w:p>
+        </w:tc>
+        <w:tc>
+          <w:tcPr>
+            <w:tcW w:w="3071" w:type="dxa"/>
+          </w:tcPr>
+          <w:p>
+            <w:proofErr w:type="spellStart"/>
+            <w:r>
+              <w:t>ProQuest</w:t>
+            </w:r>
+            <w:proofErr w:type="spellEnd"/>
+          </w:p>
+        </w:tc>
+      </w:tr>
+      <w:tr>
+        <w:tc>
+          <w:tcPr>
+            <w:tcW w:w="3070" w:type="dxa"/>
+          </w:tcPr>
+          <w:p>
+            <w:r>
+              <w:t>PMID- 25648198</w:t>
+            </w:r>
+          </w:p>
+          <w:p>
+            <w:r>
+              <w:t>PMID- 25631930</w:t>
+            </w:r>
+          </w:p>
+          <w:p>
+            <w:r>
+              <w:rPr>
+                <w:noProof/>
+                <w:lang w:eastAsia="fr-FR"/>
+              </w:rPr>
+              <mc:AlternateContent>
+                <mc:Choice Requires="wps">
+                  <w:drawing>
+                    <wp:anchor distT="0" distB="0" distL="114300" distR="114300" simplePos="0" relativeHeight="251689984" behindDoc="1" locked="0" layoutInCell="1" allowOverlap="1" wp14:anchorId="26442A92" wp14:editId="2021E042">
+                      <wp:simplePos x="0" y="0"/>
+                      <wp:positionH relativeFrom="column">
+                        <wp:posOffset>474345</wp:posOffset>
+                      </wp:positionH>
+                      <wp:positionV relativeFrom="paragraph">
+                        <wp:posOffset>-324485</wp:posOffset>
+                      </wp:positionV>
+                      <wp:extent cx="142875" cy="484505"/>
+                      <wp:effectExtent l="0" t="0" r="28575" b="10795"/>
+                      <wp:wrapTight wrapText="bothSides">
+                        <wp:wrapPolygon edited="0">
+                          <wp:start x="0" y="0"/>
+                          <wp:lineTo x="0" y="21232"/>
+                          <wp:lineTo x="23040" y="21232"/>
+                          <wp:lineTo x="23040" y="0"/>
+                          <wp:lineTo x="0" y="0"/>
+                        </wp:wrapPolygon>
+                      </wp:wrapTight>
+                      <wp:docPr id="38" name="Rectangle 38"/>
+                      <wp:cNvGraphicFramePr/>
+                      <a:graphic xmlns:a="http://schemas.openxmlformats.org/drawingml/2006/main">
+                        <a:graphicData uri="http://schemas.microsoft.com/office/word/2010/wordprocessingShape">
+                          <wps:wsp>
+                            <wps:cNvSpPr/>
+                            <wps:spPr>
+                              <a:xfrm>
+                                <a:off x="0" y="0"/>
+                                <a:ext cx="142875" cy="484505"/>
+                              </a:xfrm>
+                              <a:prstGeom prst="rect">
+                                <a:avLst/>
+                              </a:prstGeom>
+                              <a:noFill/>
+                              <a:ln>
+                                <a:solidFill>
+                                  <a:srgbClr val="FFC000"/>
+                                </a:solidFill>
+                              </a:ln>
+                            </wps:spPr>
+                            <wps:style>
+                              <a:lnRef idx="2">
+                                <a:schemeClr val="accent1">
+                                  <a:shade val="50000"/>
+                                </a:schemeClr>
+                              </a:lnRef>
+                              <a:fillRef idx="1">
+                                <a:schemeClr val="accent1"/>
+                              </a:fillRef>
+                              <a:effectRef idx="0">
+                                <a:schemeClr val="accent1"/>
+                              </a:effectRef>
+                              <a:fontRef idx="minor">
+                                <a:schemeClr val="lt1"/>
+                              </a:fontRef>
+                            </wps:style>
+                            <wps:bodyPr rot="0" spcFirstLastPara="0" vertOverflow="overflow" horzOverflow="overflow" vert="horz" wrap="square" lIns="91440" tIns="45720" rIns="91440" bIns="45720" numCol="1" spcCol="0" rtlCol="0" fromWordArt="0" anchor="ctr" anchorCtr="0" forceAA="0" compatLnSpc="1">
+                              <a:prstTxWarp prst="textNoShape">
+                                <a:avLst/>
+                              </a:prstTxWarp>
+                              <a:noAutofit/>
+                            </wps:bodyPr>
+                          </wps:wsp>
+                        </a:graphicData>
+                      </a:graphic>
+                    </wp:anchor>
+                  </w:drawing>
+                </mc:Choice>
+                <mc:Fallback>
+                  <w:pict>
+                    <v:rect id="Rectangle 38" o:spid="_x0000_s1026" style="position:absolute;margin-left:37.35pt;margin-top:-25.55pt;width:11.25pt;height:38.15pt;z-index:-251626496;visibility:visible;mso-wrap-style:square;mso-wrap-distance-left:9pt;mso-wrap-distance-top:0;mso-wrap-distance-right:9pt;mso-wrap-distance-bottom:0;mso-position-horizontal:absolute;mso-position-horizontal-relative:text;mso-position-vertical:absolute;mso-position-vertical-relative:text;v-text-anchor:middle" o:gfxdata="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" filled="f" strokecolor="#ffc000" strokeweight="2pt">
+                      <w10:wrap type="tight"/>
+                    </v:rect>
+                  </w:pict>
+                </mc:Fallback>
+              </mc:AlternateContent>
+            </w:r>
+            <w:r>
+              <w:t>PMID- 25617538</w:t>
+            </w:r>
+          </w:p>
+        </w:tc>
+        <w:tc>
+          <w:tcPr>
+            <w:tcW w:w="3071" w:type="dxa"/>
+          </w:tcPr>
+          <w:p>
+            <w:r>
+              <w:rPr>
+                <w:noProof/>
+                <w:lang w:eastAsia="fr-FR"/>
+              </w:rPr>
+              <mc:AlternateContent>
+                <mc:Choice Requires="wps">
+                  <w:drawing>
+                    <wp:anchor distT="0" distB="0" distL="114300" distR="114300" simplePos="0" relativeHeight="251691008" behindDoc="0" locked="0" layoutInCell="1" allowOverlap="1" wp14:anchorId="4EA506D0" wp14:editId="2C03344D">
+                      <wp:simplePos x="0" y="0"/>
+                      <wp:positionH relativeFrom="column">
+                        <wp:posOffset>378764</wp:posOffset>
+                      </wp:positionH>
+                      <wp:positionV relativeFrom="paragraph">
+                        <wp:posOffset>16510</wp:posOffset>
+                      </wp:positionV>
+                      <wp:extent cx="166977" cy="484505"/>
+                      <wp:effectExtent l="0" t="0" r="24130" b="10795"/>
+                      <wp:wrapNone/>
+                      <wp:docPr id="39" name="Rectangle 39"/>
+                      <wp:cNvGraphicFramePr/>
+                      <a:graphic xmlns:a="http://schemas.openxmlformats.org/drawingml/2006/main">
+                        <a:graphicData uri="http://schemas.microsoft.com/office/word/2010/wordprocessingShape">
+                          <wps:wsp>
+                            <wps:cNvSpPr/>
+                            <wps:spPr>
+                              <a:xfrm>
+                                <a:off x="0" y="0"/>
+                                <a:ext cx="166977" cy="484505"/>
+                              </a:xfrm>
+                              <a:prstGeom prst="rect">
+                                <a:avLst/>
+                              </a:prstGeom>
+                              <a:noFill/>
+                              <a:ln>
+                                <a:solidFill>
+                                  <a:srgbClr val="FFC000"/>
+                                </a:solidFill>
+                              </a:ln>
+                            </wps:spPr>
+                            <wps:style>
+                              <a:lnRef idx="2">
+                                <a:schemeClr val="accent1">
+                                  <a:shade val="50000"/>
+                                </a:schemeClr>
+                              </a:lnRef>
+                              <a:fillRef idx="1">
+                                <a:schemeClr val="accent1"/>
+                              </a:fillRef>
+                              <a:effectRef idx="0">
+                                <a:schemeClr val="accent1"/>
+                              </a:effectRef>
+                              <a:fontRef idx="minor">
+                                <a:schemeClr val="lt1"/>
+                              </a:fontRef>
+                            </wps:style>
+                            <wps:bodyPr rot="0" spcFirstLastPara="0" vertOverflow="overflow" horzOverflow="overflow" vert="horz" wrap="square" lIns="91440" tIns="45720" rIns="91440" bIns="45720" numCol="1" spcCol="0" rtlCol="0" fromWordArt="0" anchor="ctr" anchorCtr="0" forceAA="0" compatLnSpc="1">
+                              <a:prstTxWarp prst="textNoShape">
+                                <a:avLst/>
+                              </a:prstTxWarp>
+                              <a:noAutofit/>
+                            </wps:bodyPr>
+                          </wps:wsp>
+                        </a:graphicData>
+                      </a:graphic>
+                    </wp:anchor>
+                  </w:drawing>
+                </mc:Choice>
+                <mc:Fallback>
+                  <w:pict>
+                    <v:rect id="Rectangle 39" o:spid="_x0000_s1026" style="position:absolute;margin-left:29.8pt;margin-top:1.3pt;width:13.15pt;height:38.15pt;z-index:251691008;visibility:visible;mso-wrap-style:square;mso-wrap-distance-left:9pt;mso-wrap-distance-top:0;mso-wrap-distance-right:9pt;mso-wrap-distance-bottom:0;mso-position-horizontal:absolute;mso-position-horizontal-relative:text;mso-position-vertical:absolute;mso-position-vertical-relative:text;v-text-anchor:middle" o:gfxdata="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" filled="f" strokecolor="#ffc000" strokeweight="2pt"/>
+                  </w:pict>
+                </mc:Fallback>
+              </mc:AlternateContent>
+            </w:r>
+            <w:r>
+              <w:t>PMID- PP91</w:t>
+            </w:r>
+          </w:p>
+          <w:p>
+            <w:r>
+              <w:t>PMID- PP92</w:t>
+            </w:r>
+          </w:p>
+          <w:p>
+            <w:r>
+              <w:t>PMID- PP93</w:t>
+            </w:r>
+          </w:p>
+        </w:tc>
+        <w:tc>
+          <w:tcPr>
+            <w:tcW w:w="3071" w:type="dxa"/>
+          </w:tcPr>
+          <w:p>
+            <w:r>
+              <w:rPr>
+                <w:noProof/>
+                <w:lang w:eastAsia="fr-FR"/>
+              </w:rPr>
+              <mc:AlternateContent>
+                <mc:Choice Requires="wps">
+                  <w:drawing>
+                    <wp:anchor distT="0" distB="0" distL="114300" distR="114300" simplePos="0" relativeHeight="251692032" behindDoc="0" locked="0" layoutInCell="1" allowOverlap="1" wp14:anchorId="11FA468B" wp14:editId="4970EA6F">
+                      <wp:simplePos x="0" y="0"/>
+                      <wp:positionH relativeFrom="column">
+                        <wp:posOffset>384175</wp:posOffset>
+                      </wp:positionH>
+                      <wp:positionV relativeFrom="paragraph">
+                        <wp:posOffset>8559</wp:posOffset>
+                      </wp:positionV>
+                      <wp:extent cx="182575" cy="484505"/>
+                      <wp:effectExtent l="0" t="0" r="27305" b="10795"/>
+                      <wp:wrapNone/>
+                      <wp:docPr id="40" name="Rectangle 40"/>
+                      <wp:cNvGraphicFramePr/>
+                      <a:graphic xmlns:a="http://schemas.openxmlformats.org/drawingml/2006/main">
+                        <a:graphicData uri="http://schemas.microsoft.com/office/word/2010/wordprocessingShape">
+                          <wps:wsp>
+                            <wps:cNvSpPr/>
+                            <wps:spPr>
+                              <a:xfrm>
+                                <a:off x="0" y="0"/>
+                                <a:ext cx="182575" cy="484505"/>
+                              </a:xfrm>
+                              <a:prstGeom prst="rect">
+                                <a:avLst/>
+                              </a:prstGeom>
+                              <a:noFill/>
+                              <a:ln>
+                                <a:solidFill>
+                                  <a:srgbClr val="FFC000"/>
+                                </a:solidFill>
+                              </a:ln>
+                            </wps:spPr>
+                            <wps:style>
+                              <a:lnRef idx="2">
+                                <a:schemeClr val="accent1">
+                                  <a:shade val="50000"/>
+                                </a:schemeClr>
+                              </a:lnRef>
+                              <a:fillRef idx="1">
+                                <a:schemeClr val="accent1"/>
+                              </a:fillRef>
+                              <a:effectRef idx="0">
+                                <a:schemeClr val="accent1"/>
+                              </a:effectRef>
+                              <a:fontRef idx="minor">
+                                <a:schemeClr val="lt1"/>
+                              </a:fontRef>
+                            </wps:style>
+                            <wps:bodyPr rot="0" spcFirstLastPara="0" vertOverflow="overflow" horzOverflow="overflow" vert="horz" wrap="square" lIns="91440" tIns="45720" rIns="91440" bIns="45720" numCol="1" spcCol="0" rtlCol="0" fromWordArt="0" anchor="ctr" anchorCtr="0" forceAA="0" compatLnSpc="1">
+                              <a:prstTxWarp prst="textNoShape">
+                                <a:avLst/>
+                              </a:prstTxWarp>
+                              <a:noAutofit/>
+                            </wps:bodyPr>
+                          </wps:wsp>
+                        </a:graphicData>
+                      </a:graphic>
+                      <wp14:sizeRelH relativeFrom="margin">
+                        <wp14:pctWidth>0</wp14:pctWidth>
+                      </wp14:sizeRelH>
+                    </wp:anchor>
+                  </w:drawing>
+                </mc:Choice>
+                <mc:Fallback>
+                  <w:pict>
+                    <v:rect id="Rectangle 40" o:spid="_x0000_s1026" style="position:absolute;margin-left:30.25pt;margin-top:.65pt;width:14.4pt;height:38.15pt;z-index:251692032;visibility:visible;mso-wrap-style:square;mso-width-percent:0;mso-wrap-distance-left:9pt;mso-wrap-distance-top:0;mso-wrap-distance-right:9pt;mso-wrap-distance-bottom:0;mso-position-horizontal:absolute;mso-position-horizontal-relative:text;mso-position-vertical:absolute;mso-position-vertical-relative:text;mso-width-percent:0;mso-width-relative:margin;v-text-anchor:middle" o:gfxdata="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" filled="f" strokecolor="#ffc000" strokeweight="2pt"/>
+                  </w:pict>
+                </mc:Fallback>
+              </mc:AlternateContent>
+            </w:r>
+            <w:r>
+              <w:t>PMID- PQ201</w:t>
+            </w:r>
+          </w:p>
+          <w:p>
+            <w:r>
+              <w:t>PMID- PQ202</w:t>
+            </w:r>
+          </w:p>
+          <w:p>
+            <w:r>
+              <w:t>PMID- PQ203</w:t>
+            </w:r>
+          </w:p>
+        </w:tc>
+      </w:tr>
+    </w:tbl>
+    <w:p>
+      <w:r>
+        <w:t>Ainsi, grâce à cette convention nous pouvons savoir de quelle base de données provient l’article en question.</w:t>
+      </w:r>
+    </w:p>
+    <w:p/>
+    <w:p>
+      <w:r>
+        <w:t>Ci-dessous, les conventions adoptées pour les trois bases de données :</w:t>
+      </w:r>
+    </w:p>
+    <w:tbl>
+      <w:tblPr>
+        <w:tblStyle w:val="Grilledutableau"/>
+        <w:tblW w:w="0" w:type="auto"/>
+        <w:tblLook w:val="04A0" w:firstRow="1" w:lastRow="0" w:firstColumn="1" w:lastColumn="0" w:noHBand="0" w:noVBand="1"/>
+      </w:tblPr>
+      <w:tblGrid>
+        <w:gridCol w:w="1842"/>
+        <w:gridCol w:w="1842"/>
+        <w:gridCol w:w="1842"/>
+        <w:gridCol w:w="1843"/>
+        <w:gridCol w:w="1843"/>
+      </w:tblGrid>
+      <w:tr>
+        <w:tc>
+          <w:tcPr>
+            <w:tcW w:w="1842" w:type="dxa"/>
+          </w:tcPr>
+          <w:p/>
+        </w:tc>
+        <w:tc>
+          <w:tcPr>
+            <w:tcW w:w="1842" w:type="dxa"/>
+          </w:tcPr>
+          <w:p>
+            <w:proofErr w:type="spellStart"/>
+            <w:r>
+              <w:t>PubMed</w:t>
+            </w:r>
+            <w:proofErr w:type="spellEnd"/>
+          </w:p>
+        </w:tc>
+        <w:tc>
+          <w:tcPr>
+            <w:tcW w:w="1842" w:type="dxa"/>
+          </w:tcPr>
+          <w:p>
+            <w:proofErr w:type="spellStart"/>
+            <w:r>
+              <w:t>PubPsych</w:t>
+            </w:r>
+            <w:proofErr w:type="spellEnd"/>
+          </w:p>
+        </w:tc>
+        <w:tc>
+          <w:tcPr>
+            <w:tcW w:w="1843" w:type="dxa"/>
+          </w:tcPr>
+          <w:p>
+            <w:proofErr w:type="spellStart"/>
+            <w:r>
+              <w:t>ProQuest</w:t>
+            </w:r>
+            <w:proofErr w:type="spellEnd"/>
+          </w:p>
+        </w:tc>
+        <w:tc>
+          <w:tcPr>
+            <w:tcW w:w="1843" w:type="dxa"/>
+          </w:tcPr>
+          <w:p>
+            <w:r>
+              <w:t>Après renommage</w:t>
+            </w:r>
+          </w:p>
+        </w:tc>
+      </w:tr>
+      <w:tr>
+        <w:tc>
+          <w:tcPr>
+            <w:tcW w:w="1842" w:type="dxa"/>
+          </w:tcPr>
+          <w:p>
+            <w:r>
+              <w:t>Titre</w:t>
+            </w:r>
+          </w:p>
+        </w:tc>
+        <w:tc>
+          <w:tcPr>
+            <w:tcW w:w="1842" w:type="dxa"/>
+          </w:tcPr>
+          <w:p>
+            <w:r>
+              <w:t>TI</w:t>
+            </w:r>
+          </w:p>
+        </w:tc>
+        <w:tc>
+          <w:tcPr>
+            <w:tcW w:w="1842" w:type="dxa"/>
+          </w:tcPr>
+          <w:p>
+            <w:r>
+              <w:t>TI</w:t>
+            </w:r>
+          </w:p>
+        </w:tc>
+        <w:tc>
+          <w:tcPr>
+            <w:tcW w:w="1843" w:type="dxa"/>
+          </w:tcPr>
+          <w:p>
+            <w:r>
+              <w:t>Titre</w:t>
+            </w:r>
+          </w:p>
+        </w:tc>
+        <w:tc>
+          <w:tcPr>
+            <w:tcW w:w="1843" w:type="dxa"/>
+          </w:tcPr>
+          <w:p>
+            <w:r>
+              <w:t>TI</w:t>
+            </w:r>
+          </w:p>
+        </w:tc>
+      </w:tr>
+      <w:tr>
+        <w:tc>
+          <w:tcPr>
+            <w:tcW w:w="1842" w:type="dxa"/>
+          </w:tcPr>
+          <w:p>
+            <w:r>
+              <w:t>Auteur</w:t>
+            </w:r>
+          </w:p>
+        </w:tc>
+        <w:tc>
+          <w:tcPr>
+            <w:tcW w:w="1842" w:type="dxa"/>
+          </w:tcPr>
+          <w:p>
+            <w:r>
+              <w:t>AU</w:t>
+            </w:r>
+          </w:p>
+        </w:tc>
+        <w:tc>
+          <w:tcPr>
+            <w:tcW w:w="1842" w:type="dxa"/>
+          </w:tcPr>
+          <w:p>
+            <w:r>
+              <w:t>AU</w:t>
+            </w:r>
+          </w:p>
+        </w:tc>
+        <w:tc>
+          <w:tcPr>
+            <w:tcW w:w="1843" w:type="dxa"/>
+          </w:tcPr>
+          <w:p>
+            <w:r>
+              <w:t>Auteur</w:t>
+            </w:r>
+          </w:p>
+        </w:tc>
+        <w:tc>
+          <w:tcPr>
+            <w:tcW w:w="1843" w:type="dxa"/>
+          </w:tcPr>
+          <w:p>
+            <w:r>
+              <w:t>AU</w:t>
+            </w:r>
+          </w:p>
+        </w:tc>
+      </w:tr>
+      <w:tr>
+        <w:tc>
+          <w:tcPr>
+            <w:tcW w:w="1842" w:type="dxa"/>
+          </w:tcPr>
+          <w:p>
+            <w:r>
+              <w:t>Date de publication</w:t>
+            </w:r>
+          </w:p>
+        </w:tc>
+        <w:tc>
+          <w:tcPr>
+            <w:tcW w:w="1842" w:type="dxa"/>
+          </w:tcPr>
+          <w:p>
+            <w:r>
+              <w:t>DP</w:t>
+            </w:r>
+          </w:p>
+        </w:tc>
+        <w:tc>
+          <w:tcPr>
+            <w:tcW w:w="1842" w:type="dxa"/>
+          </w:tcPr>
+          <w:p>
+            <w:r>
+              <w:t>PY</w:t>
+            </w:r>
+          </w:p>
+        </w:tc>
+        <w:tc>
+          <w:tcPr>
+            <w:tcW w:w="1843" w:type="dxa"/>
+          </w:tcPr>
+          <w:p>
+            <w:r>
+              <w:t>Date de publication</w:t>
+            </w:r>
+          </w:p>
+        </w:tc>
+        <w:tc>
+          <w:tcPr>
+            <w:tcW w:w="1843" w:type="dxa"/>
+          </w:tcPr>
+          <w:p>
+            <w:r>
+              <w:t>DA</w:t>
+            </w:r>
+          </w:p>
+        </w:tc>
+      </w:tr>
+      <w:tr>
+        <w:tc>
+          <w:tcPr>
+            <w:tcW w:w="1842" w:type="dxa"/>
+          </w:tcPr>
+          <w:p>
+            <w:r>
+              <w:lastRenderedPageBreak/>
+              <w:t>Langue</w:t>
+            </w:r>
+          </w:p>
+        </w:tc>
+        <w:tc>
+          <w:tcPr>
+            <w:tcW w:w="1842" w:type="dxa"/>
+          </w:tcPr>
+          <w:p>
+            <w:r>
+              <w:t>LA</w:t>
+            </w:r>
+          </w:p>
+        </w:tc>
+        <w:tc>
+          <w:tcPr>
+            <w:tcW w:w="1842" w:type="dxa"/>
+          </w:tcPr>
+          <w:p>
+            <w:r>
+              <w:t>LA</w:t>
+            </w:r>
+          </w:p>
+        </w:tc>
+        <w:tc>
+          <w:tcPr>
+            <w:tcW w:w="1843" w:type="dxa"/>
+          </w:tcPr>
+          <w:p>
+            <w:r>
+              <w:t>Langue</w:t>
+            </w:r>
+          </w:p>
+        </w:tc>
+        <w:tc>
+          <w:tcPr>
+            <w:tcW w:w="1843" w:type="dxa"/>
+          </w:tcPr>
+          <w:p>
+            <w:r>
+              <w:t>LA</w:t>
+            </w:r>
+          </w:p>
+        </w:tc>
+      </w:tr>
+      <w:tr>
+        <w:tc>
+          <w:tcPr>
+            <w:tcW w:w="1842" w:type="dxa"/>
+          </w:tcPr>
+          <w:p>
+            <w:r>
+              <w:t>Abstract/Résumé</w:t>
+            </w:r>
+          </w:p>
+        </w:tc>
+        <w:tc>
+          <w:tcPr>
+            <w:tcW w:w="1842" w:type="dxa"/>
+          </w:tcPr>
+          <w:p>
+            <w:r>
+              <w:t>AB</w:t>
+            </w:r>
+          </w:p>
+        </w:tc>
+        <w:tc>
+          <w:tcPr>
+            <w:tcW w:w="1842" w:type="dxa"/>
+          </w:tcPr>
+          <w:p>
+            <w:r>
+              <w:t>ABHR</w:t>
+            </w:r>
+          </w:p>
+        </w:tc>
+        <w:tc>
+          <w:tcPr>
+            <w:tcW w:w="1843" w:type="dxa"/>
+          </w:tcPr>
+          <w:p>
+            <w:r>
+              <w:t>Résumé</w:t>
+            </w:r>
+          </w:p>
+        </w:tc>
+        <w:tc>
+          <w:tcPr>
+            <w:tcW w:w="1843" w:type="dxa"/>
+          </w:tcPr>
+          <w:p>
+            <w:r>
+              <w:t>AB</w:t>
+            </w:r>
+          </w:p>
+        </w:tc>
+      </w:tr>
+      <w:tr>
+        <w:tc>
+          <w:tcPr>
+            <w:tcW w:w="1842" w:type="dxa"/>
+          </w:tcPr>
+          <w:p>
+            <w:r>
+              <w:t>Mots clés</w:t>
+            </w:r>
+          </w:p>
+        </w:tc>
+        <w:tc>
+          <w:tcPr>
+            <w:tcW w:w="1842" w:type="dxa"/>
+          </w:tcPr>
+          <w:p>
+            <w:r>
+              <w:t>OT+MH</w:t>
+            </w:r>
+          </w:p>
+        </w:tc>
+        <w:tc>
+          <w:tcPr>
+            <w:tcW w:w="1842" w:type="dxa"/>
+          </w:tcPr>
+          <w:p>
+            <w:r>
+              <w:t>CTEP</w:t>
+            </w:r>
+          </w:p>
+        </w:tc>
+        <w:tc>
+          <w:tcPr>
+            <w:tcW w:w="1843" w:type="dxa"/>
+          </w:tcPr>
+          <w:p>
+            <w:r>
+              <w:t>Sujet + Identificateur</w:t>
+            </w:r>
+          </w:p>
+        </w:tc>
+        <w:tc>
+          <w:tcPr>
+            <w:tcW w:w="1843" w:type="dxa"/>
+          </w:tcPr>
+          <w:p>
+            <w:r>
+              <w:t>MC</w:t>
+            </w:r>
+          </w:p>
+        </w:tc>
+      </w:tr>
+      <w:tr>
+        <w:tc>
+          <w:tcPr>
+            <w:tcW w:w="1842" w:type="dxa"/>
+          </w:tcPr>
+          <w:p>
+            <w:r>
+              <w:t>Adresse</w:t>
+            </w:r>
+          </w:p>
+        </w:tc>
+        <w:tc>
+          <w:tcPr>
+            <w:tcW w:w="1842" w:type="dxa"/>
+          </w:tcPr>
+          <w:p>
+            <w:r>
+              <w:t>AD</w:t>
+            </w:r>
+          </w:p>
+        </w:tc>
+        <w:tc>
+          <w:tcPr>
+            <w:tcW w:w="1842" w:type="dxa"/>
+          </w:tcPr>
+          <w:p>
+            <w:r>
+              <w:t>CS</w:t>
+            </w:r>
+          </w:p>
+        </w:tc>
+        <w:tc>
+          <w:tcPr>
+            <w:tcW w:w="1843" w:type="dxa"/>
+          </w:tcPr>
+          <w:p>
+            <w:r>
+              <w:t>Auteur</w:t>
+            </w:r>
+          </w:p>
+        </w:tc>
+        <w:tc>
+          <w:tcPr>
+            <w:tcW w:w="1843" w:type="dxa"/>
+          </w:tcPr>
+          <w:p>
+            <w:r>
+              <w:t>AD</w:t>
+            </w:r>
+          </w:p>
+        </w:tc>
+      </w:tr>
+      <w:tr>
+        <w:tc>
+          <w:tcPr>
+            <w:tcW w:w="1842" w:type="dxa"/>
+          </w:tcPr>
+          <w:p>
+            <w:r>
+              <w:t>Pays</w:t>
+            </w:r>
+          </w:p>
+        </w:tc>
+        <w:tc>
+          <w:tcPr>
+            <w:tcW w:w="1842" w:type="dxa"/>
+          </w:tcPr>
+          <w:p/>
+        </w:tc>
+        <w:tc>
+          <w:tcPr>
+            <w:tcW w:w="1842" w:type="dxa"/>
+          </w:tcPr>
+          <w:p>
+            <w:r>
+              <w:t>COU</w:t>
+            </w:r>
+          </w:p>
+        </w:tc>
+        <w:tc>
+          <w:tcPr>
+            <w:tcW w:w="1843" w:type="dxa"/>
+          </w:tcPr>
+          <w:p/>
+        </w:tc>
+        <w:tc>
+          <w:tcPr>
+            <w:tcW w:w="1843" w:type="dxa"/>
+          </w:tcPr>
+          <w:p>
+            <w:r>
+              <w:t>PY</w:t>
+            </w:r>
+          </w:p>
+        </w:tc>
+      </w:tr>
+      <w:tr>
+        <w:tc>
+          <w:tcPr>
+            <w:tcW w:w="1842" w:type="dxa"/>
+          </w:tcPr>
+          <w:p>
+            <w:r>
+              <w:t>Email</w:t>
+            </w:r>
+          </w:p>
+        </w:tc>
+        <w:tc>
+          <w:tcPr>
+            <w:tcW w:w="1842" w:type="dxa"/>
+          </w:tcPr>
+          <w:p/>
+        </w:tc>
+        <w:tc>
+          <w:tcPr>
+            <w:tcW w:w="1842" w:type="dxa"/>
+          </w:tcPr>
+          <w:p>
+            <w:r>
+              <w:t>EMAILO</w:t>
+            </w:r>
+          </w:p>
+        </w:tc>
+        <w:tc>
+          <w:tcPr>
+            <w:tcW w:w="1843" w:type="dxa"/>
+          </w:tcPr>
+          <w:p>
+            <w:r>
+              <w:t>Adresse courriel</w:t>
+            </w:r>
+          </w:p>
+        </w:tc>
+        <w:tc>
+          <w:tcPr>
+            <w:tcW w:w="1843" w:type="dxa"/>
+          </w:tcPr>
+          <w:p>
+            <w:r>
+              <w:t>EM</w:t>
+            </w:r>
+          </w:p>
+        </w:tc>
+      </w:tr>
+    </w:tbl>
     <w:p>
       <w:bookmarkStart w:id="0" w:name="_GoBack"/>
       <w:bookmarkEnd w:id="0"/>
@@ -629,6 +3243,281 @@
     </w:sectPr>
   </w:body>
 </w:document>
+</file>
+
+<file path=word/endnotes.xml><?xml version="1.0" encoding="utf-8"?>
+<w:endnotes xmlns:wpc="http://schemas.microsoft.com/office/word/2010/wordprocessingCanvas" xmlns:mc="http://schemas.openxmlformats.org/markup-compatibility/2006" xmlns:o="urn:schemas-microsoft-com:office:office" xmlns:r="http://schemas.openxmlformats.org/officeDocument/2006/relationships" xmlns:m="http://schemas.openxmlformats.org/officeDocument/2006/math" xmlns:v="urn:schemas-microsoft-com:vml" xmlns:wp14="http://schemas.microsoft.com/office/word/2010/wordprocessingDrawing" xmlns:wp="http://schemas.openxmlformats.org/drawingml/2006/wordprocessingDrawing" xmlns:w10="urn:schemas-microsoft-com:office:word" xmlns:w="http://schemas.openxmlformats.org/wordprocessingml/2006/main" xmlns:w14="http://schemas.microsoft.com/office/word/2010/wordml" xmlns:wpg="http://schemas.microsoft.com/office/word/2010/wordprocessingGroup" xmlns:wpi="http://schemas.microsoft.com/office/word/2010/wordprocessingInk" xmlns:wne="http://schemas.microsoft.com/office/word/2006/wordml" xmlns:wps="http://schemas.microsoft.com/office/word/2010/wordprocessingShape" mc:Ignorable="w14 wp14">
+  <w:endnote w:type="separator" w:id="-1">
+    <w:p>
+      <w:r>
+        <w:separator/>
+      </w:r>
+    </w:p>
+  </w:endnote>
+  <w:endnote w:type="continuationSeparator" w:id="0">
+    <w:p>
+      <w:r>
+        <w:continuationSeparator/>
+      </w:r>
+    </w:p>
+  </w:endnote>
+</w:endnotes>
+</file>
+
+<file path=word/footnotes.xml><?xml version="1.0" encoding="utf-8"?>
+<w:footnotes xmlns:wpc="http://schemas.microsoft.com/office/word/2010/wordprocessingCanvas" xmlns:mc="http://schemas.openxmlformats.org/markup-compatibility/2006" xmlns:o="urn:schemas-microsoft-com:office:office" xmlns:r="http://schemas.openxmlformats.org/officeDocument/2006/relationships" xmlns:m="http://schemas.openxmlformats.org/officeDocument/2006/math" xmlns:v="urn:schemas-microsoft-com:vml" xmlns:wp14="http://schemas.microsoft.com/office/word/2010/wordprocessingDrawing" xmlns:wp="http://schemas.openxmlformats.org/drawingml/2006/wordprocessingDrawing" xmlns:w10="urn:schemas-microsoft-com:office:word" xmlns:w="http://schemas.openxmlformats.org/wordprocessingml/2006/main" xmlns:w14="http://schemas.microsoft.com/office/word/2010/wordml" xmlns:wpg="http://schemas.microsoft.com/office/word/2010/wordprocessingGroup" xmlns:wpi="http://schemas.microsoft.com/office/word/2010/wordprocessingInk" xmlns:wne="http://schemas.microsoft.com/office/word/2006/wordml" xmlns:wps="http://schemas.microsoft.com/office/word/2010/wordprocessingShape" mc:Ignorable="w14 wp14">
+  <w:footnote w:type="separator" w:id="-1">
+    <w:p>
+      <w:r>
+        <w:separator/>
+      </w:r>
+    </w:p>
+  </w:footnote>
+  <w:footnote w:type="continuationSeparator" w:id="0">
+    <w:p>
+      <w:r>
+        <w:continuationSeparator/>
+      </w:r>
+    </w:p>
+  </w:footnote>
+</w:footnotes>
+</file>
+
+<file path=word/numbering.xml><?xml version="1.0" encoding="utf-8"?>
+<w:numbering xmlns:wpc="http://schemas.microsoft.com/office/word/2010/wordprocessingCanvas" xmlns:mc="http://schemas.openxmlformats.org/markup-compatibility/2006" xmlns:o="urn:schemas-microsoft-com:office:office" xmlns:r="http://schemas.openxmlformats.org/officeDocument/2006/relationships" xmlns:m="http://schemas.openxmlformats.org/officeDocument/2006/math" xmlns:v="urn:schemas-microsoft-com:vml" xmlns:wp14="http://schemas.microsoft.com/office/word/2010/wordprocessingDrawing" xmlns:wp="http://schemas.openxmlformats.org/drawingml/2006/wordprocessingDrawing" xmlns:w10="urn:schemas-microsoft-com:office:word" xmlns:w="http://schemas.openxmlformats.org/wordprocessingml/2006/main" xmlns:w14="http://schemas.microsoft.com/office/word/2010/wordml" xmlns:wpg="http://schemas.microsoft.com/office/word/2010/wordprocessingGroup" xmlns:wpi="http://schemas.microsoft.com/office/word/2010/wordprocessingInk" xmlns:wne="http://schemas.microsoft.com/office/word/2006/wordml" xmlns:wps="http://schemas.microsoft.com/office/word/2010/wordprocessingShape" mc:Ignorable="w14 wp14">
+  <w:abstractNum w:abstractNumId="0">
+    <w:nsid w:val="0DF93DDB"/>
+    <w:multiLevelType w:val="hybridMultilevel"/>
+    <w:tmpl w:val="85160B4C"/>
+    <w:lvl w:ilvl="0" w:tplc="040C0003">
+      <w:start w:val="1"/>
+      <w:numFmt w:val="bullet"/>
+      <w:lvlText w:val="o"/>
+      <w:lvlJc w:val="left"/>
+      <w:pPr>
+        <w:ind w:left="720" w:hanging="360"/>
+      </w:pPr>
+      <w:rPr>
+        <w:rFonts w:ascii="Courier New" w:hAnsi="Courier New" w:cs="Courier New" w:hint="default"/>
+      </w:rPr>
+    </w:lvl>
+    <w:lvl w:ilvl="1" w:tplc="040C0003" w:tentative="1">
+      <w:start w:val="1"/>
+      <w:numFmt w:val="bullet"/>
+      <w:lvlText w:val="o"/>
+      <w:lvlJc w:val="left"/>
+      <w:pPr>
+        <w:ind w:left="1440" w:hanging="360"/>
+      </w:pPr>
+      <w:rPr>
+        <w:rFonts w:ascii="Courier New" w:hAnsi="Courier New" w:cs="Courier New" w:hint="default"/>
+      </w:rPr>
+    </w:lvl>
+    <w:lvl w:ilvl="2" w:tplc="040C0005" w:tentative="1">
+      <w:start w:val="1"/>
+      <w:numFmt w:val="bullet"/>
+      <w:lvlText w:val=""/>
+      <w:lvlJc w:val="left"/>
+      <w:pPr>
+        <w:ind w:left="2160" w:hanging="360"/>
+      </w:pPr>
+      <w:rPr>
+        <w:rFonts w:ascii="Wingdings" w:hAnsi="Wingdings" w:hint="default"/>
+      </w:rPr>
+    </w:lvl>
+    <w:lvl w:ilvl="3" w:tplc="040C0001" w:tentative="1">
+      <w:start w:val="1"/>
+      <w:numFmt w:val="bullet"/>
+      <w:lvlText w:val=""/>
+      <w:lvlJc w:val="left"/>
+      <w:pPr>
+        <w:ind w:left="2880" w:hanging="360"/>
+      </w:pPr>
+      <w:rPr>
+        <w:rFonts w:ascii="Symbol" w:hAnsi="Symbol" w:hint="default"/>
+      </w:rPr>
+    </w:lvl>
+    <w:lvl w:ilvl="4" w:tplc="040C0003" w:tentative="1">
+      <w:start w:val="1"/>
+      <w:numFmt w:val="bullet"/>
+      <w:lvlText w:val="o"/>
+      <w:lvlJc w:val="left"/>
+      <w:pPr>
+        <w:ind w:left="3600" w:hanging="360"/>
+      </w:pPr>
+      <w:rPr>
+        <w:rFonts w:ascii="Courier New" w:hAnsi="Courier New" w:cs="Courier New" w:hint="default"/>
+      </w:rPr>
+    </w:lvl>
+    <w:lvl w:ilvl="5" w:tplc="040C0005" w:tentative="1">
+      <w:start w:val="1"/>
+      <w:numFmt w:val="bullet"/>
+      <w:lvlText w:val=""/>
+      <w:lvlJc w:val="left"/>
+      <w:pPr>
+        <w:ind w:left="4320" w:hanging="360"/>
+      </w:pPr>
+      <w:rPr>
+        <w:rFonts w:ascii="Wingdings" w:hAnsi="Wingdings" w:hint="default"/>
+      </w:rPr>
+    </w:lvl>
+    <w:lvl w:ilvl="6" w:tplc="040C0001" w:tentative="1">
+      <w:start w:val="1"/>
+      <w:numFmt w:val="bullet"/>
+      <w:lvlText w:val=""/>
+      <w:lvlJc w:val="left"/>
+      <w:pPr>
+        <w:ind w:left="5040" w:hanging="360"/>
+      </w:pPr>
+      <w:rPr>
+        <w:rFonts w:ascii="Symbol" w:hAnsi="Symbol" w:hint="default"/>
+      </w:rPr>
+    </w:lvl>
+    <w:lvl w:ilvl="7" w:tplc="040C0003" w:tentative="1">
+      <w:start w:val="1"/>
+      <w:numFmt w:val="bullet"/>
+      <w:lvlText w:val="o"/>
+      <w:lvlJc w:val="left"/>
+      <w:pPr>
+        <w:ind w:left="5760" w:hanging="360"/>
+      </w:pPr>
+      <w:rPr>
+        <w:rFonts w:ascii="Courier New" w:hAnsi="Courier New" w:cs="Courier New" w:hint="default"/>
+      </w:rPr>
+    </w:lvl>
+    <w:lvl w:ilvl="8" w:tplc="040C0005" w:tentative="1">
+      <w:start w:val="1"/>
+      <w:numFmt w:val="bullet"/>
+      <w:lvlText w:val=""/>
+      <w:lvlJc w:val="left"/>
+      <w:pPr>
+        <w:ind w:left="6480" w:hanging="360"/>
+      </w:pPr>
+      <w:rPr>
+        <w:rFonts w:ascii="Wingdings" w:hAnsi="Wingdings" w:hint="default"/>
+      </w:rPr>
+    </w:lvl>
+  </w:abstractNum>
+  <w:abstractNum w:abstractNumId="1">
+    <w:nsid w:val="51991D67"/>
+    <w:multiLevelType w:val="hybridMultilevel"/>
+    <w:tmpl w:val="7940EAD6"/>
+    <w:lvl w:ilvl="0" w:tplc="040C0003">
+      <w:start w:val="1"/>
+      <w:numFmt w:val="bullet"/>
+      <w:lvlText w:val="o"/>
+      <w:lvlJc w:val="left"/>
+      <w:pPr>
+        <w:ind w:left="720" w:hanging="360"/>
+      </w:pPr>
+      <w:rPr>
+        <w:rFonts w:ascii="Courier New" w:hAnsi="Courier New" w:cs="Courier New" w:hint="default"/>
+      </w:rPr>
+    </w:lvl>
+    <w:lvl w:ilvl="1" w:tplc="040C0003" w:tentative="1">
+      <w:start w:val="1"/>
+      <w:numFmt w:val="bullet"/>
+      <w:lvlText w:val="o"/>
+      <w:lvlJc w:val="left"/>
+      <w:pPr>
+        <w:ind w:left="1440" w:hanging="360"/>
+      </w:pPr>
+      <w:rPr>
+        <w:rFonts w:ascii="Courier New" w:hAnsi="Courier New" w:cs="Courier New" w:hint="default"/>
+      </w:rPr>
+    </w:lvl>
+    <w:lvl w:ilvl="2" w:tplc="040C0005" w:tentative="1">
+      <w:start w:val="1"/>
+      <w:numFmt w:val="bullet"/>
+      <w:lvlText w:val=""/>
+      <w:lvlJc w:val="left"/>
+      <w:pPr>
+        <w:ind w:left="2160" w:hanging="360"/>
+      </w:pPr>
+      <w:rPr>
+        <w:rFonts w:ascii="Wingdings" w:hAnsi="Wingdings" w:hint="default"/>
+      </w:rPr>
+    </w:lvl>
+    <w:lvl w:ilvl="3" w:tplc="040C0001" w:tentative="1">
+      <w:start w:val="1"/>
+      <w:numFmt w:val="bullet"/>
+      <w:lvlText w:val=""/>
+      <w:lvlJc w:val="left"/>
+      <w:pPr>
+        <w:ind w:left="2880" w:hanging="360"/>
+      </w:pPr>
+      <w:rPr>
+        <w:rFonts w:ascii="Symbol" w:hAnsi="Symbol" w:hint="default"/>
+      </w:rPr>
+    </w:lvl>
+    <w:lvl w:ilvl="4" w:tplc="040C0003" w:tentative="1">
+      <w:start w:val="1"/>
+      <w:numFmt w:val="bullet"/>
+      <w:lvlText w:val="o"/>
+      <w:lvlJc w:val="left"/>
+      <w:pPr>
+        <w:ind w:left="3600" w:hanging="360"/>
+      </w:pPr>
+      <w:rPr>
+        <w:rFonts w:ascii="Courier New" w:hAnsi="Courier New" w:cs="Courier New" w:hint="default"/>
+      </w:rPr>
+    </w:lvl>
+    <w:lvl w:ilvl="5" w:tplc="040C0005" w:tentative="1">
+      <w:start w:val="1"/>
+      <w:numFmt w:val="bullet"/>
+      <w:lvlText w:val=""/>
+      <w:lvlJc w:val="left"/>
+      <w:pPr>
+        <w:ind w:left="4320" w:hanging="360"/>
+      </w:pPr>
+      <w:rPr>
+        <w:rFonts w:ascii="Wingdings" w:hAnsi="Wingdings" w:hint="default"/>
+      </w:rPr>
+    </w:lvl>
+    <w:lvl w:ilvl="6" w:tplc="040C0001" w:tentative="1">
+      <w:start w:val="1"/>
+      <w:numFmt w:val="bullet"/>
+      <w:lvlText w:val=""/>
+      <w:lvlJc w:val="left"/>
+      <w:pPr>
+        <w:ind w:left="5040" w:hanging="360"/>
+      </w:pPr>
+      <w:rPr>
+        <w:rFonts w:ascii="Symbol" w:hAnsi="Symbol" w:hint="default"/>
+      </w:rPr>
+    </w:lvl>
+    <w:lvl w:ilvl="7" w:tplc="040C0003" w:tentative="1">
+      <w:start w:val="1"/>
+      <w:numFmt w:val="bullet"/>
+      <w:lvlText w:val="o"/>
+      <w:lvlJc w:val="left"/>
+      <w:pPr>
+        <w:ind w:left="5760" w:hanging="360"/>
+      </w:pPr>
+      <w:rPr>
+        <w:rFonts w:ascii="Courier New" w:hAnsi="Courier New" w:cs="Courier New" w:hint="default"/>
+      </w:rPr>
+    </w:lvl>
+    <w:lvl w:ilvl="8" w:tplc="040C0005" w:tentative="1">
+      <w:start w:val="1"/>
+      <w:numFmt w:val="bullet"/>
+      <w:lvlText w:val=""/>
+      <w:lvlJc w:val="left"/>
+      <w:pPr>
+        <w:ind w:left="6480" w:hanging="360"/>
+      </w:pPr>
+      <w:rPr>
+        <w:rFonts w:ascii="Wingdings" w:hAnsi="Wingdings" w:hint="default"/>
+      </w:rPr>
+    </w:lvl>
+  </w:abstractNum>
+  <w:num w:numId="1">
+    <w:abstractNumId w:val="0"/>
+  </w:num>
+  <w:num w:numId="2">
+    <w:abstractNumId w:val="1"/>
+  </w:num>
+</w:numbering>
 </file>
 
 <file path=word/styles.xml><?xml version="1.0" encoding="utf-8"?>
@@ -849,6 +3738,78 @@
       <w:sz w:val="16"/>
       <w:szCs w:val="16"/>
     </w:rPr>
+  </w:style>
+  <w:style w:type="paragraph" w:styleId="Paragraphedeliste">
+    <w:name w:val="List Paragraph"/>
+    <w:basedOn w:val="Normal"/>
+    <w:uiPriority w:val="34"/>
+    <w:qFormat/>
+    <w:rsid w:val="000A48A1"/>
+    <w:pPr>
+      <w:ind w:left="720"/>
+      <w:contextualSpacing/>
+    </w:pPr>
+  </w:style>
+  <w:style w:type="table" w:styleId="Grilledutableau">
+    <w:name w:val="Table Grid"/>
+    <w:basedOn w:val="TableauNormal"/>
+    <w:uiPriority w:val="59"/>
+    <w:rsid w:val="000A48A1"/>
+    <w:pPr>
+      <w:spacing w:after="0" w:line="240" w:lineRule="auto"/>
+    </w:pPr>
+    <w:tblPr>
+      <w:tblBorders>
+        <w:top w:val="single" w:sz="4" w:space="0" w:color="auto"/>
+        <w:left w:val="single" w:sz="4" w:space="0" w:color="auto"/>
+        <w:bottom w:val="single" w:sz="4" w:space="0" w:color="auto"/>
+        <w:right w:val="single" w:sz="4" w:space="0" w:color="auto"/>
+        <w:insideH w:val="single" w:sz="4" w:space="0" w:color="auto"/>
+        <w:insideV w:val="single" w:sz="4" w:space="0" w:color="auto"/>
+      </w:tblBorders>
+    </w:tblPr>
+  </w:style>
+  <w:style w:type="paragraph" w:styleId="En-tte">
+    <w:name w:val="header"/>
+    <w:basedOn w:val="Normal"/>
+    <w:link w:val="En-tteCar"/>
+    <w:uiPriority w:val="99"/>
+    <w:unhideWhenUsed/>
+    <w:rsid w:val="00171D45"/>
+    <w:pPr>
+      <w:tabs>
+        <w:tab w:val="center" w:pos="4536"/>
+        <w:tab w:val="right" w:pos="9072"/>
+      </w:tabs>
+    </w:pPr>
+  </w:style>
+  <w:style w:type="character" w:customStyle="1" w:styleId="En-tteCar">
+    <w:name w:val="En-tête Car"/>
+    <w:basedOn w:val="Policepardfaut"/>
+    <w:link w:val="En-tte"/>
+    <w:uiPriority w:val="99"/>
+    <w:rsid w:val="00171D45"/>
+  </w:style>
+  <w:style w:type="paragraph" w:styleId="Pieddepage">
+    <w:name w:val="footer"/>
+    <w:basedOn w:val="Normal"/>
+    <w:link w:val="PieddepageCar"/>
+    <w:uiPriority w:val="99"/>
+    <w:unhideWhenUsed/>
+    <w:rsid w:val="00171D45"/>
+    <w:pPr>
+      <w:tabs>
+        <w:tab w:val="center" w:pos="4536"/>
+        <w:tab w:val="right" w:pos="9072"/>
+      </w:tabs>
+    </w:pPr>
+  </w:style>
+  <w:style w:type="character" w:customStyle="1" w:styleId="PieddepageCar">
+    <w:name w:val="Pied de page Car"/>
+    <w:basedOn w:val="Policepardfaut"/>
+    <w:link w:val="Pieddepage"/>
+    <w:uiPriority w:val="99"/>
+    <w:rsid w:val="00171D45"/>
   </w:style>
 </w:styles>
 </file>
@@ -1071,6 +4032,78 @@
       <w:sz w:val="16"/>
       <w:szCs w:val="16"/>
     </w:rPr>
+  </w:style>
+  <w:style w:type="paragraph" w:styleId="Paragraphedeliste">
+    <w:name w:val="List Paragraph"/>
+    <w:basedOn w:val="Normal"/>
+    <w:uiPriority w:val="34"/>
+    <w:qFormat/>
+    <w:rsid w:val="000A48A1"/>
+    <w:pPr>
+      <w:ind w:left="720"/>
+      <w:contextualSpacing/>
+    </w:pPr>
+  </w:style>
+  <w:style w:type="table" w:styleId="Grilledutableau">
+    <w:name w:val="Table Grid"/>
+    <w:basedOn w:val="TableauNormal"/>
+    <w:uiPriority w:val="59"/>
+    <w:rsid w:val="000A48A1"/>
+    <w:pPr>
+      <w:spacing w:after="0" w:line="240" w:lineRule="auto"/>
+    </w:pPr>
+    <w:tblPr>
+      <w:tblBorders>
+        <w:top w:val="single" w:sz="4" w:space="0" w:color="auto"/>
+        <w:left w:val="single" w:sz="4" w:space="0" w:color="auto"/>
+        <w:bottom w:val="single" w:sz="4" w:space="0" w:color="auto"/>
+        <w:right w:val="single" w:sz="4" w:space="0" w:color="auto"/>
+        <w:insideH w:val="single" w:sz="4" w:space="0" w:color="auto"/>
+        <w:insideV w:val="single" w:sz="4" w:space="0" w:color="auto"/>
+      </w:tblBorders>
+    </w:tblPr>
+  </w:style>
+  <w:style w:type="paragraph" w:styleId="En-tte">
+    <w:name w:val="header"/>
+    <w:basedOn w:val="Normal"/>
+    <w:link w:val="En-tteCar"/>
+    <w:uiPriority w:val="99"/>
+    <w:unhideWhenUsed/>
+    <w:rsid w:val="00171D45"/>
+    <w:pPr>
+      <w:tabs>
+        <w:tab w:val="center" w:pos="4536"/>
+        <w:tab w:val="right" w:pos="9072"/>
+      </w:tabs>
+    </w:pPr>
+  </w:style>
+  <w:style w:type="character" w:customStyle="1" w:styleId="En-tteCar">
+    <w:name w:val="En-tête Car"/>
+    <w:basedOn w:val="Policepardfaut"/>
+    <w:link w:val="En-tte"/>
+    <w:uiPriority w:val="99"/>
+    <w:rsid w:val="00171D45"/>
+  </w:style>
+  <w:style w:type="paragraph" w:styleId="Pieddepage">
+    <w:name w:val="footer"/>
+    <w:basedOn w:val="Normal"/>
+    <w:link w:val="PieddepageCar"/>
+    <w:uiPriority w:val="99"/>
+    <w:unhideWhenUsed/>
+    <w:rsid w:val="00171D45"/>
+    <w:pPr>
+      <w:tabs>
+        <w:tab w:val="center" w:pos="4536"/>
+        <w:tab w:val="right" w:pos="9072"/>
+      </w:tabs>
+    </w:pPr>
+  </w:style>
+  <w:style w:type="character" w:customStyle="1" w:styleId="PieddepageCar">
+    <w:name w:val="Pied de page Car"/>
+    <w:basedOn w:val="Policepardfaut"/>
+    <w:link w:val="Pieddepage"/>
+    <w:uiPriority w:val="99"/>
+    <w:rsid w:val="00171D45"/>
   </w:style>
 </w:styles>
 </file>
@@ -1358,4 +4391,16 @@
   <a:objectDefaults/>
   <a:extraClrSchemeLst/>
 </a:theme>
+</file>
+
+<file path=customXml/item1.xml><?xml version="1.0" encoding="utf-8"?>
+<b:Sources xmlns:b="http://schemas.openxmlformats.org/officeDocument/2006/bibliography" xmlns="http://schemas.openxmlformats.org/officeDocument/2006/bibliography" SelectedStyle="\APA.XSL" StyleName="APA"/>
+</file>
+
+<file path=customXml/itemProps1.xml><?xml version="1.0" encoding="utf-8"?>
+<ds:datastoreItem xmlns:ds="http://schemas.openxmlformats.org/officeDocument/2006/customXml" ds:itemID="{CE4815A7-A788-4938-AC6F-2742682D4E62}">
+  <ds:schemaRefs>
+    <ds:schemaRef ds:uri="http://schemas.openxmlformats.org/officeDocument/2006/bibliography"/>
+  </ds:schemaRefs>
+</ds:datastoreItem>
 </file>
</xml_diff>

<commit_message>
Explication sur TROPES finie !
// TODO à intégrer au rapport !
</commit_message>
<xml_diff>
--- a/Rapport/CASSIE NE PAS TOUCHER.docx
+++ b/Rapport/CASSIE NE PAS TOUCHER.docx
@@ -591,15 +591,7 @@
     <w:p/>
     <w:p>
       <w:r>
-        <w:t>D’une autre manière cet index.html pouvait se retrouver dans un sous-dossier ou encore un sous-sous-dossier. L’emplacement était aléatoire. De plus, dans chaque dossier, un sous-dossier nommé « </w:t>
-      </w:r>
-      <w:proofErr w:type="spellStart"/>
-      <w:r>
-        <w:t>feed</w:t>
-      </w:r>
-      <w:proofErr w:type="spellEnd"/>
-      <w:r>
-        <w:t> » est présent, avec, à l’intérieur un fichier « index.html » vide à ne pas garder.</w:t>
+        <w:t>D’une autre manière cet index.html pouvait se retrouver dans un sous-dossier ou encore un sous-sous-dossier. L’emplacement était aléatoire. De plus, dans chaque dossier, un sous-dossier nommé « feed » est présent, avec, à l’intérieur un fichier « index.html » vide à ne pas garder.</w:t>
       </w:r>
     </w:p>
     <w:p>
@@ -1022,23 +1014,7 @@
     </w:p>
     <w:p>
       <w:r>
-        <w:t>Les titres (balises &lt;</w:t>
-      </w:r>
-      <w:proofErr w:type="spellStart"/>
-      <w:r>
-        <w:t>title</w:t>
-      </w:r>
-      <w:proofErr w:type="spellEnd"/>
-      <w:r>
-        <w:t>&gt;…&lt;/</w:t>
-      </w:r>
-      <w:proofErr w:type="spellStart"/>
-      <w:r>
-        <w:t>title</w:t>
-      </w:r>
-      <w:proofErr w:type="spellEnd"/>
-      <w:r>
-        <w:t>&gt;), contenus des articles (&lt;article&gt;…&lt;/article&gt;) ainsi que les dates de publication (&lt;time&gt;…&lt;/time&gt;) ont été stockés dans un fichier texte résultat</w:t>
+        <w:t>Les titres (balises &lt;title&gt;…&lt;/title&gt;), contenus des articles (&lt;article&gt;…&lt;/article&gt;) ainsi que les dates de publication (&lt;time&gt;…&lt;/time&gt;) ont été stockés dans un fichier texte résultat</w:t>
       </w:r>
       <w:r>
         <w:t>. Ces résultats</w:t>
@@ -1072,13 +1048,8 @@
           <w:numId w:val="1"/>
         </w:numPr>
       </w:pPr>
-      <w:proofErr w:type="spellStart"/>
-      <w:r>
-        <w:t>Pubmed</w:t>
-      </w:r>
-      <w:proofErr w:type="spellEnd"/>
-      <w:r>
-        <w:t> : spécialisée dans la santé</w:t>
+      <w:r>
+        <w:t>Pubmed : spécialisée dans la santé</w:t>
       </w:r>
     </w:p>
     <w:p>
@@ -1089,13 +1060,8 @@
           <w:numId w:val="1"/>
         </w:numPr>
       </w:pPr>
-      <w:proofErr w:type="spellStart"/>
-      <w:r>
-        <w:t>PubPsych</w:t>
-      </w:r>
-      <w:proofErr w:type="spellEnd"/>
-      <w:r>
-        <w:t> : spécialisée dans la psychologie</w:t>
+      <w:r>
+        <w:t>PubPsych : spécialisée dans la psychologie</w:t>
       </w:r>
     </w:p>
     <w:p>
@@ -1106,13 +1072,8 @@
           <w:numId w:val="1"/>
         </w:numPr>
       </w:pPr>
-      <w:proofErr w:type="spellStart"/>
-      <w:r>
-        <w:t>ProQuest</w:t>
-      </w:r>
-      <w:proofErr w:type="spellEnd"/>
-      <w:r>
-        <w:t> : spécialisé dans la psychologie</w:t>
+      <w:r>
+        <w:t>ProQuest : spécialisé dans la psychologie</w:t>
       </w:r>
     </w:p>
     <w:p>
@@ -1138,11 +1099,9 @@
             <w:tcW w:w="3070" w:type="dxa"/>
           </w:tcPr>
           <w:p>
-            <w:proofErr w:type="spellStart"/>
             <w:r>
               <w:t>Pubmed</w:t>
             </w:r>
-            <w:proofErr w:type="spellEnd"/>
           </w:p>
         </w:tc>
         <w:tc>
@@ -1150,11 +1109,9 @@
             <w:tcW w:w="3071" w:type="dxa"/>
           </w:tcPr>
           <w:p>
-            <w:proofErr w:type="spellStart"/>
             <w:r>
               <w:t>PubPsych</w:t>
             </w:r>
-            <w:proofErr w:type="spellEnd"/>
           </w:p>
         </w:tc>
         <w:tc>
@@ -1162,11 +1119,9 @@
             <w:tcW w:w="3071" w:type="dxa"/>
           </w:tcPr>
           <w:p>
-            <w:proofErr w:type="spellStart"/>
             <w:r>
               <w:t>ProQuest</w:t>
             </w:r>
-            <w:proofErr w:type="spellEnd"/>
           </w:p>
         </w:tc>
       </w:tr>
@@ -2317,31 +2272,7 @@
     </w:p>
     <w:p>
       <w:r>
-        <w:t xml:space="preserve">Les numéros articles provenant de la base </w:t>
-      </w:r>
-      <w:proofErr w:type="spellStart"/>
-      <w:r>
-        <w:t>PubMed</w:t>
-      </w:r>
-      <w:proofErr w:type="spellEnd"/>
-      <w:r>
-        <w:t xml:space="preserve"> ne changent pas tandis que ceux de </w:t>
-      </w:r>
-      <w:proofErr w:type="spellStart"/>
-      <w:r>
-        <w:t>PubPsych</w:t>
-      </w:r>
-      <w:proofErr w:type="spellEnd"/>
-      <w:r>
-        <w:t xml:space="preserve"> et </w:t>
-      </w:r>
-      <w:proofErr w:type="spellStart"/>
-      <w:r>
-        <w:t>ProQuest</w:t>
-      </w:r>
-      <w:proofErr w:type="spellEnd"/>
-      <w:r>
-        <w:t xml:space="preserve"> ont respectivement les caractères ‘PP’ et ‘PQ’ ajoutés.</w:t>
+        <w:t>Les numéros articles provenant de la base PubMed ne changent pas tandis que ceux de PubPsych et ProQuest ont respectivement les caractères ‘PP’ et ‘PQ’ ajoutés.</w:t>
       </w:r>
     </w:p>
     <w:p/>
@@ -2362,11 +2293,9 @@
             <w:tcW w:w="3070" w:type="dxa"/>
           </w:tcPr>
           <w:p>
-            <w:proofErr w:type="spellStart"/>
             <w:r>
               <w:t>PubMed</w:t>
             </w:r>
-            <w:proofErr w:type="spellEnd"/>
           </w:p>
         </w:tc>
         <w:tc>
@@ -2374,11 +2303,9 @@
             <w:tcW w:w="3071" w:type="dxa"/>
           </w:tcPr>
           <w:p>
-            <w:proofErr w:type="spellStart"/>
             <w:r>
               <w:t>PubPsych</w:t>
             </w:r>
-            <w:proofErr w:type="spellEnd"/>
           </w:p>
         </w:tc>
         <w:tc>
@@ -2386,11 +2313,9 @@
             <w:tcW w:w="3071" w:type="dxa"/>
           </w:tcPr>
           <w:p>
-            <w:proofErr w:type="spellStart"/>
             <w:r>
               <w:t>ProQuest</w:t>
             </w:r>
-            <w:proofErr w:type="spellEnd"/>
           </w:p>
         </w:tc>
       </w:tr>
@@ -2731,11 +2656,9 @@
             <w:tcW w:w="1842" w:type="dxa"/>
           </w:tcPr>
           <w:p>
-            <w:proofErr w:type="spellStart"/>
             <w:r>
               <w:t>PubMed</w:t>
             </w:r>
-            <w:proofErr w:type="spellEnd"/>
           </w:p>
         </w:tc>
         <w:tc>
@@ -2743,11 +2666,9 @@
             <w:tcW w:w="1842" w:type="dxa"/>
           </w:tcPr>
           <w:p>
-            <w:proofErr w:type="spellStart"/>
             <w:r>
               <w:t>PubPsych</w:t>
             </w:r>
-            <w:proofErr w:type="spellEnd"/>
           </w:p>
         </w:tc>
         <w:tc>
@@ -2755,11 +2676,9 @@
             <w:tcW w:w="1843" w:type="dxa"/>
           </w:tcPr>
           <w:p>
-            <w:proofErr w:type="spellStart"/>
             <w:r>
               <w:t>ProQuest</w:t>
             </w:r>
-            <w:proofErr w:type="spellEnd"/>
           </w:p>
         </w:tc>
         <w:tc>
@@ -3231,7 +3150,361 @@
         </w:tc>
       </w:tr>
     </w:tbl>
-    <w:p>
+    <w:p/>
+    <w:p>
+      <w:pPr>
+        <w:spacing w:after="200" w:line="276" w:lineRule="auto"/>
+        <w:jc w:val="left"/>
+      </w:pPr>
+      <w:r>
+        <w:br w:type="page"/>
+      </w:r>
+    </w:p>
+    <w:p>
+      <w:r>
+        <w:lastRenderedPageBreak/>
+        <w:t>Utilisation de TROPES</w:t>
+      </w:r>
+    </w:p>
+    <w:p>
+      <w:pPr>
+        <w:rPr>
+          <w:rFonts w:cs="Arial"/>
+          <w:shd w:val="clear" w:color="auto" w:fill="FFFFFF"/>
+        </w:rPr>
+      </w:pPr>
+    </w:p>
+    <w:p>
+      <w:r>
+        <w:t>Qu’est-ce que le contenu d’un texte ? Ou plus précisément qu’est-ce qui est essentiel pour comprendre le sens d’un texte ?</w:t>
+      </w:r>
+      <w:r>
+        <w:t xml:space="preserve"> Quels mots ou couples de mots ressortent le plus dans un texte ou dans un groupe te textes ?</w:t>
+      </w:r>
+    </w:p>
+    <w:p>
+      <w:r>
+        <w:t>Chaque texte, qu’il s’agisse d’un article, d’un ouvrage, d’un discours, contient quelques phrases clés correspondant aux idées qui constituent son ossature, son sque</w:t>
+      </w:r>
+      <w:r>
+        <w:t xml:space="preserve">lette. Le problème dès lors est </w:t>
+      </w:r>
+      <w:r>
+        <w:t>d’atteindre ce</w:t>
+      </w:r>
+      <w:r>
+        <w:t xml:space="preserve">s informations </w:t>
+      </w:r>
+      <w:r>
+        <w:t>du texte qui c</w:t>
+      </w:r>
+      <w:r>
+        <w:t>ontiennent l’essentiel du sens.</w:t>
+      </w:r>
+    </w:p>
+    <w:p>
+      <w:r>
+        <w:t xml:space="preserve">D’une autre manière, un texte (article dans notre cas) est écrit d’une certaine manière et est composé d’une façon telle que certains mots ou groupes de mots peuvent être associés (couplés) dans le but de représenter </w:t>
+      </w:r>
+      <w:r>
+        <w:t>une idée particulière. De plus, la structuration de l’article ces mots et groupes de mots a un effet sur leur signification. Certains d’entre eux auront une haute importance dans la compréhension de l’article tandis que ces mêmes termes retrouvés dans un autre texte auront un poids beaucoup plus faible.</w:t>
+      </w:r>
+      <w:r>
+        <w:t xml:space="preserve"> </w:t>
+      </w:r>
+      <w:r>
+        <w:t>C’est pour cette raison que le retrait de termes avec un poids particulièrement fort aura un impact sur l’analyse du corps de texte.</w:t>
+      </w:r>
+    </w:p>
+    <w:p>
+      <w:r>
+        <w:t xml:space="preserve">L’analyse de contenu </w:t>
+      </w:r>
+      <w:r>
+        <w:t>permet de connaître :</w:t>
+      </w:r>
+    </w:p>
+    <w:p>
+      <w:pPr>
+        <w:pStyle w:val="Paragraphedeliste"/>
+        <w:numPr>
+          <w:ilvl w:val="0"/>
+          <w:numId w:val="3"/>
+        </w:numPr>
+      </w:pPr>
+      <w:r>
+        <w:t>Quels sont les principaux acteurs à l’</w:t>
+      </w:r>
+      <w:r>
+        <w:t>œuvre</w:t>
+      </w:r>
+      <w:r>
+        <w:t xml:space="preserve"> dans le texte ?</w:t>
+      </w:r>
+    </w:p>
+    <w:p>
+      <w:pPr>
+        <w:pStyle w:val="Paragraphedeliste"/>
+        <w:numPr>
+          <w:ilvl w:val="0"/>
+          <w:numId w:val="3"/>
+        </w:numPr>
+      </w:pPr>
+      <w:r>
+        <w:t>Quelle est la structure des relations qui les lient ?</w:t>
+      </w:r>
+    </w:p>
+    <w:p>
+      <w:pPr>
+        <w:pStyle w:val="Paragraphedeliste"/>
+        <w:numPr>
+          <w:ilvl w:val="0"/>
+          <w:numId w:val="3"/>
+        </w:numPr>
+      </w:pPr>
+      <w:r>
+        <w:t>Quelle est la hiérarchie de ces relations et leur é</w:t>
+      </w:r>
+      <w:r>
+        <w:t>volution ?</w:t>
+      </w:r>
+    </w:p>
+    <w:p>
+      <w:pPr>
+        <w:rPr>
+          <w:rFonts w:cs="Arial"/>
+          <w:shd w:val="clear" w:color="auto" w:fill="FFFFFF"/>
+        </w:rPr>
+      </w:pPr>
+      <w:r>
+        <w:t xml:space="preserve">Globalement, </w:t>
+      </w:r>
+      <w:r>
+        <w:t xml:space="preserve">l’analyse de contenu consiste à faire apparaître </w:t>
+      </w:r>
+      <w:r>
+        <w:t>le sens du texte</w:t>
+      </w:r>
+      <w:r>
+        <w:t>.</w:t>
+      </w:r>
+      <w:r>
+        <w:t xml:space="preserve"> L’outil Tropes</w:t>
+      </w:r>
+      <w:r>
+        <w:t xml:space="preserve"> a été conçu pour répondre à toutes ces problématiques. Tropes </w:t>
+      </w:r>
+      <w:r>
+        <w:rPr>
+          <w:rFonts w:cs="Arial"/>
+          <w:shd w:val="clear" w:color="auto" w:fill="FFFFFF"/>
+        </w:rPr>
+        <w:t>est un logiciel</w:t>
+      </w:r>
+      <w:r>
+        <w:rPr>
+          <w:rFonts w:cs="Arial"/>
+          <w:shd w:val="clear" w:color="auto" w:fill="FFFFFF"/>
+        </w:rPr>
+        <w:t xml:space="preserve"> libre</w:t>
+      </w:r>
+      <w:r>
+        <w:rPr>
+          <w:rFonts w:cs="Arial"/>
+          <w:shd w:val="clear" w:color="auto" w:fill="FFFFFF"/>
+        </w:rPr>
+        <w:t xml:space="preserve"> d'analyse sémantique de textes.</w:t>
+      </w:r>
+    </w:p>
+    <w:p>
+      <w:pPr>
+        <w:pStyle w:val="Paragraphedeliste"/>
+        <w:ind w:left="0"/>
+      </w:pPr>
+    </w:p>
+    <w:p>
+      <w:pPr>
+        <w:pStyle w:val="Paragraphedeliste"/>
+        <w:ind w:left="0"/>
+      </w:pPr>
+      <w:r>
+        <w:t>Dans notre cas, nous utiliserons Tropes pour :</w:t>
+      </w:r>
+    </w:p>
+    <w:p>
+      <w:pPr>
+        <w:pStyle w:val="Paragraphedeliste"/>
+        <w:numPr>
+          <w:ilvl w:val="0"/>
+          <w:numId w:val="4"/>
+        </w:numPr>
+      </w:pPr>
+      <w:r>
+        <w:t>Repérer les liens entre les différents mots significatifs</w:t>
+      </w:r>
+    </w:p>
+    <w:p>
+      <w:pPr>
+        <w:pStyle w:val="Paragraphedeliste"/>
+        <w:numPr>
+          <w:ilvl w:val="0"/>
+          <w:numId w:val="4"/>
+        </w:numPr>
+      </w:pPr>
+      <w:r>
+        <w:t>Discerner si certains mots ou groupes de mots ont un intérêt particulier</w:t>
+      </w:r>
+    </w:p>
+    <w:p>
+      <w:pPr>
+        <w:pStyle w:val="Paragraphedeliste"/>
+        <w:numPr>
+          <w:ilvl w:val="0"/>
+          <w:numId w:val="4"/>
+        </w:numPr>
+      </w:pPr>
+      <w:r>
+        <w:t>Répondre à notre problématique de sujet : quelles informations</w:t>
+      </w:r>
+      <w:r>
+        <w:t>,</w:t>
+      </w:r>
+      <w:r>
+        <w:t xml:space="preserve"> idées</w:t>
+      </w:r>
+      <w:r>
+        <w:t xml:space="preserve"> sont identifiées comme significatives par Tropes ? Ces informations pourront-elles</w:t>
+      </w:r>
+      <w:r>
+        <w:t xml:space="preserve"> nous aider dans notre étude</w:t>
+      </w:r>
+      <w:r>
+        <w:t> ?</w:t>
+      </w:r>
+    </w:p>
+    <w:p>
+      <w:r>
+        <w:t>Une analyse textuelle est un atout supplémentaire pour répondre à nos questions. Cette méthode, ajoutée aux analyses effectuées sur l’outil Tétralogie ainsi qu’aux récupérations de données complètera nos résultats obtenus au préalable et permettra de confirmer les idées avancées.</w:t>
+      </w:r>
+    </w:p>
+    <w:p/>
+    <w:p>
+      <w:r>
+        <w:t>Tropes propose de nombreuses représentations graphiques pour illustrer les résultats obtenus.</w:t>
+      </w:r>
+    </w:p>
+    <w:p>
+      <w:r>
+        <w:t>Par exemple le schéma ci-dessous présente les termes associés au mot « </w:t>
+      </w:r>
+      <w:r>
+        <w:t>sport » :</w:t>
+      </w:r>
+    </w:p>
+    <w:p>
+      <w:r>
+        <w:rPr>
+          <w:noProof/>
+          <w:lang w:eastAsia="fr-FR"/>
+        </w:rPr>
+        <w:lastRenderedPageBreak/>
+        <w:drawing>
+          <wp:inline distT="0" distB="0" distL="0" distR="0">
+            <wp:extent cx="5760720" cy="4201795"/>
+            <wp:effectExtent l="0" t="0" r="0" b="8255"/>
+            <wp:docPr id="16" name="Image 16"/>
+            <wp:cNvGraphicFramePr>
+              <a:graphicFrameLocks xmlns:a="http://schemas.openxmlformats.org/drawingml/2006/main" noChangeAspect="1"/>
+            </wp:cNvGraphicFramePr>
+            <a:graphic xmlns:a="http://schemas.openxmlformats.org/drawingml/2006/main">
+              <a:graphicData uri="http://schemas.openxmlformats.org/drawingml/2006/picture">
+                <pic:pic xmlns:pic="http://schemas.openxmlformats.org/drawingml/2006/picture">
+                  <pic:nvPicPr>
+                    <pic:cNvPr id="0" name="tropes explication.png"/>
+                    <pic:cNvPicPr/>
+                  </pic:nvPicPr>
+                  <pic:blipFill>
+                    <a:blip r:embed="rId16">
+                      <a:extLst>
+                        <a:ext uri="{28A0092B-C50C-407E-A947-70E740481C1C}">
+                          <a14:useLocalDpi xmlns:a14="http://schemas.microsoft.com/office/drawing/2010/main" val="0"/>
+                        </a:ext>
+                      </a:extLst>
+                    </a:blip>
+                    <a:stretch>
+                      <a:fillRect/>
+                    </a:stretch>
+                  </pic:blipFill>
+                  <pic:spPr>
+                    <a:xfrm>
+                      <a:off x="0" y="0"/>
+                      <a:ext cx="5760720" cy="4201795"/>
+                    </a:xfrm>
+                    <a:prstGeom prst="rect">
+                      <a:avLst/>
+                    </a:prstGeom>
+                  </pic:spPr>
+                </pic:pic>
+              </a:graphicData>
+            </a:graphic>
+          </wp:inline>
+        </w:drawing>
+      </w:r>
+    </w:p>
+    <w:p>
+      <w:r>
+        <w:t>Les liens en bleu et rose correspondent aux termes principaux rencontrés respectivement avant, après le mot « sport ». Le nombre d’apparition se trouve à côté du terme.</w:t>
+      </w:r>
+    </w:p>
+    <w:p>
+      <w:r>
+        <w:t>Par exemple, le terme « succès » est retrouvé 463 fois avant le mot « sport ».</w:t>
+      </w:r>
+    </w:p>
+    <w:p>
+      <w:r>
+        <w:t>Tropes a donc jugé utile de faire apparaître ce terme avec « sport » car le nombre d’occurrences est significatif. Il faut noter que cet outil n’analyse pas en profondeur le texte. Des termes, couples de mots sont présentés mais la suite de l’analyse doit être réalisée à la main.</w:t>
+      </w:r>
+    </w:p>
+    <w:p>
+      <w:r>
+        <w:t>Notre travail sera donc de :</w:t>
+      </w:r>
+    </w:p>
+    <w:p>
+      <w:pPr>
+        <w:pStyle w:val="Paragraphedeliste"/>
+        <w:numPr>
+          <w:ilvl w:val="0"/>
+          <w:numId w:val="5"/>
+        </w:numPr>
+      </w:pPr>
+      <w:r>
+        <w:t>Garder les couples de termes significatifs. « télécommunication » n’est retrouvé que 31 fois après « sport », ces appariti</w:t>
+      </w:r>
+      <w:r>
+        <w:t>ons sont donc surement purement hasardeuses.</w:t>
+      </w:r>
+    </w:p>
+    <w:p>
+      <w:pPr>
+        <w:pStyle w:val="Paragraphedeliste"/>
+        <w:numPr>
+          <w:ilvl w:val="0"/>
+          <w:numId w:val="5"/>
+        </w:numPr>
+      </w:pPr>
+      <w:r>
+        <w:t>Se poser les questions utiles pour pousser l’analyse en profondeur pour certains cas. Par exemple il serait intéressant de nous demander pourquoi à la suite du mot « sport », « cognition » apparaît 151 fois.</w:t>
+      </w:r>
+      <w:r>
+        <w:t xml:space="preserve"> La cognition dans le sport est-elle importante ? Serait-t-elle une réponse possible à la manière dont les sportifs sont entraînés mentalement ?</w:t>
+      </w:r>
+    </w:p>
+    <w:p>
+      <w:r>
+        <w:t>Cet outil nous a donc été d’une grande utilité dans l’avancement de notre analyse.</w:t>
+      </w:r>
       <w:bookmarkStart w:id="0" w:name="_GoBack"/>
       <w:bookmarkEnd w:id="0"/>
     </w:p>
@@ -3399,9 +3672,9 @@
     </w:lvl>
   </w:abstractNum>
   <w:abstractNum w:abstractNumId="1">
-    <w:nsid w:val="51991D67"/>
+    <w:nsid w:val="19F925F3"/>
     <w:multiLevelType w:val="hybridMultilevel"/>
-    <w:tmpl w:val="7940EAD6"/>
+    <w:tmpl w:val="1BCCBE82"/>
     <w:lvl w:ilvl="0" w:tplc="040C0003">
       <w:start w:val="1"/>
       <w:numFmt w:val="bullet"/>
@@ -3511,10 +3784,358 @@
       </w:rPr>
     </w:lvl>
   </w:abstractNum>
+  <w:abstractNum w:abstractNumId="2">
+    <w:nsid w:val="4DB3068A"/>
+    <w:multiLevelType w:val="hybridMultilevel"/>
+    <w:tmpl w:val="0A78EBCE"/>
+    <w:lvl w:ilvl="0" w:tplc="040C0003">
+      <w:start w:val="1"/>
+      <w:numFmt w:val="bullet"/>
+      <w:lvlText w:val="o"/>
+      <w:lvlJc w:val="left"/>
+      <w:pPr>
+        <w:ind w:left="720" w:hanging="360"/>
+      </w:pPr>
+      <w:rPr>
+        <w:rFonts w:ascii="Courier New" w:hAnsi="Courier New" w:cs="Courier New" w:hint="default"/>
+      </w:rPr>
+    </w:lvl>
+    <w:lvl w:ilvl="1" w:tplc="040C0003" w:tentative="1">
+      <w:start w:val="1"/>
+      <w:numFmt w:val="bullet"/>
+      <w:lvlText w:val="o"/>
+      <w:lvlJc w:val="left"/>
+      <w:pPr>
+        <w:ind w:left="1440" w:hanging="360"/>
+      </w:pPr>
+      <w:rPr>
+        <w:rFonts w:ascii="Courier New" w:hAnsi="Courier New" w:cs="Courier New" w:hint="default"/>
+      </w:rPr>
+    </w:lvl>
+    <w:lvl w:ilvl="2" w:tplc="040C0005" w:tentative="1">
+      <w:start w:val="1"/>
+      <w:numFmt w:val="bullet"/>
+      <w:lvlText w:val=""/>
+      <w:lvlJc w:val="left"/>
+      <w:pPr>
+        <w:ind w:left="2160" w:hanging="360"/>
+      </w:pPr>
+      <w:rPr>
+        <w:rFonts w:ascii="Wingdings" w:hAnsi="Wingdings" w:hint="default"/>
+      </w:rPr>
+    </w:lvl>
+    <w:lvl w:ilvl="3" w:tplc="040C0001" w:tentative="1">
+      <w:start w:val="1"/>
+      <w:numFmt w:val="bullet"/>
+      <w:lvlText w:val=""/>
+      <w:lvlJc w:val="left"/>
+      <w:pPr>
+        <w:ind w:left="2880" w:hanging="360"/>
+      </w:pPr>
+      <w:rPr>
+        <w:rFonts w:ascii="Symbol" w:hAnsi="Symbol" w:hint="default"/>
+      </w:rPr>
+    </w:lvl>
+    <w:lvl w:ilvl="4" w:tplc="040C0003" w:tentative="1">
+      <w:start w:val="1"/>
+      <w:numFmt w:val="bullet"/>
+      <w:lvlText w:val="o"/>
+      <w:lvlJc w:val="left"/>
+      <w:pPr>
+        <w:ind w:left="3600" w:hanging="360"/>
+      </w:pPr>
+      <w:rPr>
+        <w:rFonts w:ascii="Courier New" w:hAnsi="Courier New" w:cs="Courier New" w:hint="default"/>
+      </w:rPr>
+    </w:lvl>
+    <w:lvl w:ilvl="5" w:tplc="040C0005" w:tentative="1">
+      <w:start w:val="1"/>
+      <w:numFmt w:val="bullet"/>
+      <w:lvlText w:val=""/>
+      <w:lvlJc w:val="left"/>
+      <w:pPr>
+        <w:ind w:left="4320" w:hanging="360"/>
+      </w:pPr>
+      <w:rPr>
+        <w:rFonts w:ascii="Wingdings" w:hAnsi="Wingdings" w:hint="default"/>
+      </w:rPr>
+    </w:lvl>
+    <w:lvl w:ilvl="6" w:tplc="040C0001" w:tentative="1">
+      <w:start w:val="1"/>
+      <w:numFmt w:val="bullet"/>
+      <w:lvlText w:val=""/>
+      <w:lvlJc w:val="left"/>
+      <w:pPr>
+        <w:ind w:left="5040" w:hanging="360"/>
+      </w:pPr>
+      <w:rPr>
+        <w:rFonts w:ascii="Symbol" w:hAnsi="Symbol" w:hint="default"/>
+      </w:rPr>
+    </w:lvl>
+    <w:lvl w:ilvl="7" w:tplc="040C0003" w:tentative="1">
+      <w:start w:val="1"/>
+      <w:numFmt w:val="bullet"/>
+      <w:lvlText w:val="o"/>
+      <w:lvlJc w:val="left"/>
+      <w:pPr>
+        <w:ind w:left="5760" w:hanging="360"/>
+      </w:pPr>
+      <w:rPr>
+        <w:rFonts w:ascii="Courier New" w:hAnsi="Courier New" w:cs="Courier New" w:hint="default"/>
+      </w:rPr>
+    </w:lvl>
+    <w:lvl w:ilvl="8" w:tplc="040C0005" w:tentative="1">
+      <w:start w:val="1"/>
+      <w:numFmt w:val="bullet"/>
+      <w:lvlText w:val=""/>
+      <w:lvlJc w:val="left"/>
+      <w:pPr>
+        <w:ind w:left="6480" w:hanging="360"/>
+      </w:pPr>
+      <w:rPr>
+        <w:rFonts w:ascii="Wingdings" w:hAnsi="Wingdings" w:hint="default"/>
+      </w:rPr>
+    </w:lvl>
+  </w:abstractNum>
+  <w:abstractNum w:abstractNumId="3">
+    <w:nsid w:val="51991D67"/>
+    <w:multiLevelType w:val="hybridMultilevel"/>
+    <w:tmpl w:val="7940EAD6"/>
+    <w:lvl w:ilvl="0" w:tplc="040C0003">
+      <w:start w:val="1"/>
+      <w:numFmt w:val="bullet"/>
+      <w:lvlText w:val="o"/>
+      <w:lvlJc w:val="left"/>
+      <w:pPr>
+        <w:ind w:left="720" w:hanging="360"/>
+      </w:pPr>
+      <w:rPr>
+        <w:rFonts w:ascii="Courier New" w:hAnsi="Courier New" w:cs="Courier New" w:hint="default"/>
+      </w:rPr>
+    </w:lvl>
+    <w:lvl w:ilvl="1" w:tplc="040C0003" w:tentative="1">
+      <w:start w:val="1"/>
+      <w:numFmt w:val="bullet"/>
+      <w:lvlText w:val="o"/>
+      <w:lvlJc w:val="left"/>
+      <w:pPr>
+        <w:ind w:left="1440" w:hanging="360"/>
+      </w:pPr>
+      <w:rPr>
+        <w:rFonts w:ascii="Courier New" w:hAnsi="Courier New" w:cs="Courier New" w:hint="default"/>
+      </w:rPr>
+    </w:lvl>
+    <w:lvl w:ilvl="2" w:tplc="040C0005" w:tentative="1">
+      <w:start w:val="1"/>
+      <w:numFmt w:val="bullet"/>
+      <w:lvlText w:val=""/>
+      <w:lvlJc w:val="left"/>
+      <w:pPr>
+        <w:ind w:left="2160" w:hanging="360"/>
+      </w:pPr>
+      <w:rPr>
+        <w:rFonts w:ascii="Wingdings" w:hAnsi="Wingdings" w:hint="default"/>
+      </w:rPr>
+    </w:lvl>
+    <w:lvl w:ilvl="3" w:tplc="040C0001" w:tentative="1">
+      <w:start w:val="1"/>
+      <w:numFmt w:val="bullet"/>
+      <w:lvlText w:val=""/>
+      <w:lvlJc w:val="left"/>
+      <w:pPr>
+        <w:ind w:left="2880" w:hanging="360"/>
+      </w:pPr>
+      <w:rPr>
+        <w:rFonts w:ascii="Symbol" w:hAnsi="Symbol" w:hint="default"/>
+      </w:rPr>
+    </w:lvl>
+    <w:lvl w:ilvl="4" w:tplc="040C0003" w:tentative="1">
+      <w:start w:val="1"/>
+      <w:numFmt w:val="bullet"/>
+      <w:lvlText w:val="o"/>
+      <w:lvlJc w:val="left"/>
+      <w:pPr>
+        <w:ind w:left="3600" w:hanging="360"/>
+      </w:pPr>
+      <w:rPr>
+        <w:rFonts w:ascii="Courier New" w:hAnsi="Courier New" w:cs="Courier New" w:hint="default"/>
+      </w:rPr>
+    </w:lvl>
+    <w:lvl w:ilvl="5" w:tplc="040C0005" w:tentative="1">
+      <w:start w:val="1"/>
+      <w:numFmt w:val="bullet"/>
+      <w:lvlText w:val=""/>
+      <w:lvlJc w:val="left"/>
+      <w:pPr>
+        <w:ind w:left="4320" w:hanging="360"/>
+      </w:pPr>
+      <w:rPr>
+        <w:rFonts w:ascii="Wingdings" w:hAnsi="Wingdings" w:hint="default"/>
+      </w:rPr>
+    </w:lvl>
+    <w:lvl w:ilvl="6" w:tplc="040C0001" w:tentative="1">
+      <w:start w:val="1"/>
+      <w:numFmt w:val="bullet"/>
+      <w:lvlText w:val=""/>
+      <w:lvlJc w:val="left"/>
+      <w:pPr>
+        <w:ind w:left="5040" w:hanging="360"/>
+      </w:pPr>
+      <w:rPr>
+        <w:rFonts w:ascii="Symbol" w:hAnsi="Symbol" w:hint="default"/>
+      </w:rPr>
+    </w:lvl>
+    <w:lvl w:ilvl="7" w:tplc="040C0003" w:tentative="1">
+      <w:start w:val="1"/>
+      <w:numFmt w:val="bullet"/>
+      <w:lvlText w:val="o"/>
+      <w:lvlJc w:val="left"/>
+      <w:pPr>
+        <w:ind w:left="5760" w:hanging="360"/>
+      </w:pPr>
+      <w:rPr>
+        <w:rFonts w:ascii="Courier New" w:hAnsi="Courier New" w:cs="Courier New" w:hint="default"/>
+      </w:rPr>
+    </w:lvl>
+    <w:lvl w:ilvl="8" w:tplc="040C0005" w:tentative="1">
+      <w:start w:val="1"/>
+      <w:numFmt w:val="bullet"/>
+      <w:lvlText w:val=""/>
+      <w:lvlJc w:val="left"/>
+      <w:pPr>
+        <w:ind w:left="6480" w:hanging="360"/>
+      </w:pPr>
+      <w:rPr>
+        <w:rFonts w:ascii="Wingdings" w:hAnsi="Wingdings" w:hint="default"/>
+      </w:rPr>
+    </w:lvl>
+  </w:abstractNum>
+  <w:abstractNum w:abstractNumId="4">
+    <w:nsid w:val="66F50D00"/>
+    <w:multiLevelType w:val="hybridMultilevel"/>
+    <w:tmpl w:val="D76E4CDA"/>
+    <w:lvl w:ilvl="0" w:tplc="040C0003">
+      <w:start w:val="1"/>
+      <w:numFmt w:val="bullet"/>
+      <w:lvlText w:val="o"/>
+      <w:lvlJc w:val="left"/>
+      <w:pPr>
+        <w:ind w:left="720" w:hanging="360"/>
+      </w:pPr>
+      <w:rPr>
+        <w:rFonts w:ascii="Courier New" w:hAnsi="Courier New" w:cs="Courier New" w:hint="default"/>
+      </w:rPr>
+    </w:lvl>
+    <w:lvl w:ilvl="1" w:tplc="040C0003" w:tentative="1">
+      <w:start w:val="1"/>
+      <w:numFmt w:val="bullet"/>
+      <w:lvlText w:val="o"/>
+      <w:lvlJc w:val="left"/>
+      <w:pPr>
+        <w:ind w:left="1440" w:hanging="360"/>
+      </w:pPr>
+      <w:rPr>
+        <w:rFonts w:ascii="Courier New" w:hAnsi="Courier New" w:cs="Courier New" w:hint="default"/>
+      </w:rPr>
+    </w:lvl>
+    <w:lvl w:ilvl="2" w:tplc="040C0005" w:tentative="1">
+      <w:start w:val="1"/>
+      <w:numFmt w:val="bullet"/>
+      <w:lvlText w:val=""/>
+      <w:lvlJc w:val="left"/>
+      <w:pPr>
+        <w:ind w:left="2160" w:hanging="360"/>
+      </w:pPr>
+      <w:rPr>
+        <w:rFonts w:ascii="Wingdings" w:hAnsi="Wingdings" w:hint="default"/>
+      </w:rPr>
+    </w:lvl>
+    <w:lvl w:ilvl="3" w:tplc="040C0001" w:tentative="1">
+      <w:start w:val="1"/>
+      <w:numFmt w:val="bullet"/>
+      <w:lvlText w:val=""/>
+      <w:lvlJc w:val="left"/>
+      <w:pPr>
+        <w:ind w:left="2880" w:hanging="360"/>
+      </w:pPr>
+      <w:rPr>
+        <w:rFonts w:ascii="Symbol" w:hAnsi="Symbol" w:hint="default"/>
+      </w:rPr>
+    </w:lvl>
+    <w:lvl w:ilvl="4" w:tplc="040C0003" w:tentative="1">
+      <w:start w:val="1"/>
+      <w:numFmt w:val="bullet"/>
+      <w:lvlText w:val="o"/>
+      <w:lvlJc w:val="left"/>
+      <w:pPr>
+        <w:ind w:left="3600" w:hanging="360"/>
+      </w:pPr>
+      <w:rPr>
+        <w:rFonts w:ascii="Courier New" w:hAnsi="Courier New" w:cs="Courier New" w:hint="default"/>
+      </w:rPr>
+    </w:lvl>
+    <w:lvl w:ilvl="5" w:tplc="040C0005" w:tentative="1">
+      <w:start w:val="1"/>
+      <w:numFmt w:val="bullet"/>
+      <w:lvlText w:val=""/>
+      <w:lvlJc w:val="left"/>
+      <w:pPr>
+        <w:ind w:left="4320" w:hanging="360"/>
+      </w:pPr>
+      <w:rPr>
+        <w:rFonts w:ascii="Wingdings" w:hAnsi="Wingdings" w:hint="default"/>
+      </w:rPr>
+    </w:lvl>
+    <w:lvl w:ilvl="6" w:tplc="040C0001" w:tentative="1">
+      <w:start w:val="1"/>
+      <w:numFmt w:val="bullet"/>
+      <w:lvlText w:val=""/>
+      <w:lvlJc w:val="left"/>
+      <w:pPr>
+        <w:ind w:left="5040" w:hanging="360"/>
+      </w:pPr>
+      <w:rPr>
+        <w:rFonts w:ascii="Symbol" w:hAnsi="Symbol" w:hint="default"/>
+      </w:rPr>
+    </w:lvl>
+    <w:lvl w:ilvl="7" w:tplc="040C0003" w:tentative="1">
+      <w:start w:val="1"/>
+      <w:numFmt w:val="bullet"/>
+      <w:lvlText w:val="o"/>
+      <w:lvlJc w:val="left"/>
+      <w:pPr>
+        <w:ind w:left="5760" w:hanging="360"/>
+      </w:pPr>
+      <w:rPr>
+        <w:rFonts w:ascii="Courier New" w:hAnsi="Courier New" w:cs="Courier New" w:hint="default"/>
+      </w:rPr>
+    </w:lvl>
+    <w:lvl w:ilvl="8" w:tplc="040C0005" w:tentative="1">
+      <w:start w:val="1"/>
+      <w:numFmt w:val="bullet"/>
+      <w:lvlText w:val=""/>
+      <w:lvlJc w:val="left"/>
+      <w:pPr>
+        <w:ind w:left="6480" w:hanging="360"/>
+      </w:pPr>
+      <w:rPr>
+        <w:rFonts w:ascii="Wingdings" w:hAnsi="Wingdings" w:hint="default"/>
+      </w:rPr>
+    </w:lvl>
+  </w:abstractNum>
   <w:num w:numId="1">
     <w:abstractNumId w:val="0"/>
   </w:num>
   <w:num w:numId="2">
+    <w:abstractNumId w:val="3"/>
+  </w:num>
+  <w:num w:numId="3">
+    <w:abstractNumId w:val="4"/>
+  </w:num>
+  <w:num w:numId="4">
+    <w:abstractNumId w:val="2"/>
+  </w:num>
+  <w:num w:numId="5">
     <w:abstractNumId w:val="1"/>
   </w:num>
 </w:numbering>
@@ -4398,7 +5019,7 @@
 </file>
 
 <file path=customXml/itemProps1.xml><?xml version="1.0" encoding="utf-8"?>
-<ds:datastoreItem xmlns:ds="http://schemas.openxmlformats.org/officeDocument/2006/customXml" ds:itemID="{CE4815A7-A788-4938-AC6F-2742682D4E62}">
+<ds:datastoreItem xmlns:ds="http://schemas.openxmlformats.org/officeDocument/2006/customXml" ds:itemID="{B193A04E-0D51-425C-AD12-6C788CA9037A}">
   <ds:schemaRefs>
     <ds:schemaRef ds:uri="http://schemas.openxmlformats.org/officeDocument/2006/bibliography"/>
   </ds:schemaRefs>

</xml_diff>